<commit_message>
izmjena u vjezbi 3
</commit_message>
<xml_diff>
--- a/vjezba3/vj3.docx
+++ b/vjezba3/vj3.docx
@@ -1,6 +1,6 @@
 
 <file path=word/document.xml><?xml version="1.0" encoding="utf-8"?>
-<w:document xmlns:wpc="http://schemas.microsoft.com/office/word/2010/wordprocessingCanvas" xmlns:cx="http://schemas.microsoft.com/office/drawing/2014/chartex" xmlns:mc="http://schemas.openxmlformats.org/markup-compatibility/2006" xmlns:o="urn:schemas-microsoft-com:office:office" xmlns:r="http://schemas.openxmlformats.org/officeDocument/2006/relationships" xmlns:m="http://schemas.openxmlformats.org/officeDocument/2006/math" xmlns:v="urn:schemas-microsoft-com:vml" xmlns:wp14="http://schemas.microsoft.com/office/word/2010/wordprocessingDrawing" xmlns:wp="http://schemas.openxmlformats.org/drawingml/2006/wordprocessingDrawing" xmlns:w10="urn:schemas-microsoft-com:office:word" xmlns:w="http://schemas.openxmlformats.org/wordprocessingml/2006/main" xmlns:w14="http://schemas.microsoft.com/office/word/2010/wordml" xmlns:w15="http://schemas.microsoft.com/office/word/2012/wordml" xmlns:w16se="http://schemas.microsoft.com/office/word/2015/wordml/symex" xmlns:wpg="http://schemas.microsoft.com/office/word/2010/wordprocessingGroup" xmlns:wpi="http://schemas.microsoft.com/office/word/2010/wordprocessingInk" xmlns:wne="http://schemas.microsoft.com/office/word/2006/wordml" xmlns:wps="http://schemas.microsoft.com/office/word/2010/wordprocessingShape" mc:Ignorable="w14 w15 w16se wp14">
+<w:document xmlns:wpc="http://schemas.microsoft.com/office/word/2010/wordprocessingCanvas" xmlns:cx="http://schemas.microsoft.com/office/drawing/2014/chartex" xmlns:cx1="http://schemas.microsoft.com/office/drawing/2015/9/8/chartex" xmlns:cx2="http://schemas.microsoft.com/office/drawing/2015/10/21/chartex" xmlns:cx3="http://schemas.microsoft.com/office/drawing/2016/5/9/chartex" xmlns:cx4="http://schemas.microsoft.com/office/drawing/2016/5/10/chartex" xmlns:cx5="http://schemas.microsoft.com/office/drawing/2016/5/11/chartex" xmlns:cx6="http://schemas.microsoft.com/office/drawing/2016/5/12/chartex" xmlns:cx7="http://schemas.microsoft.com/office/drawing/2016/5/13/chartex" xmlns:cx8="http://schemas.microsoft.com/office/drawing/2016/5/14/chartex" xmlns:mc="http://schemas.openxmlformats.org/markup-compatibility/2006" xmlns:aink="http://schemas.microsoft.com/office/drawing/2016/ink" xmlns:am3d="http://schemas.microsoft.com/office/drawing/2017/model3d" xmlns:o="urn:schemas-microsoft-com:office:office" xmlns:r="http://schemas.openxmlformats.org/officeDocument/2006/relationships" xmlns:m="http://schemas.openxmlformats.org/officeDocument/2006/math" xmlns:v="urn:schemas-microsoft-com:vml" xmlns:wp14="http://schemas.microsoft.com/office/word/2010/wordprocessingDrawing" xmlns:wp="http://schemas.openxmlformats.org/drawingml/2006/wordprocessingDrawing" xmlns:w10="urn:schemas-microsoft-com:office:word" xmlns:w="http://schemas.openxmlformats.org/wordprocessingml/2006/main" xmlns:w14="http://schemas.microsoft.com/office/word/2010/wordml" xmlns:w15="http://schemas.microsoft.com/office/word/2012/wordml" xmlns:w16cex="http://schemas.microsoft.com/office/word/2018/wordml/cex" xmlns:w16cid="http://schemas.microsoft.com/office/word/2016/wordml/cid" xmlns:w16="http://schemas.microsoft.com/office/word/2018/wordml" xmlns:w16se="http://schemas.microsoft.com/office/word/2015/wordml/symex" xmlns:wpg="http://schemas.microsoft.com/office/word/2010/wordprocessingGroup" xmlns:wpi="http://schemas.microsoft.com/office/word/2010/wordprocessingInk" xmlns:wne="http://schemas.microsoft.com/office/word/2006/wordml" xmlns:wps="http://schemas.microsoft.com/office/word/2010/wordprocessingShape" mc:Ignorable="w14 w15 w16se w16cid w16 w16cex wp14">
   <w:body>
     <w:p>
       <w:pPr>
@@ -17,7 +17,7 @@
           <w:sz w:val="32"/>
           <w:lang w:val="hr-HR"/>
         </w:rPr>
-        <w:t>RAČUNALNE MREŽE</w:t>
+        <w:t>MREŽNO PROGRAMIRANJE</w:t>
       </w:r>
     </w:p>
     <w:p>
@@ -175,98 +175,38 @@
           <w:lang w:eastAsia="en-GB"/>
         </w:rPr>
       </w:pPr>
-      <w:proofErr w:type="spellStart"/>
-      <w:r>
-        <w:rPr>
-          <w:rFonts w:ascii="Consolas" w:eastAsia="Times New Roman" w:hAnsi="Consolas" w:cs="Times New Roman"/>
-          <w:color w:val="D4D4D4"/>
-          <w:sz w:val="21"/>
-          <w:szCs w:val="21"/>
-          <w:lang w:eastAsia="en-GB"/>
-        </w:rPr>
-        <w:t>server_socket</w:t>
-      </w:r>
-      <w:proofErr w:type="spellEnd"/>
-      <w:r>
-        <w:rPr>
-          <w:rFonts w:ascii="Consolas" w:eastAsia="Times New Roman" w:hAnsi="Consolas" w:cs="Times New Roman"/>
-          <w:color w:val="D4D4D4"/>
-          <w:sz w:val="21"/>
-          <w:szCs w:val="21"/>
-          <w:lang w:eastAsia="en-GB"/>
-        </w:rPr>
-        <w:t> = </w:t>
-      </w:r>
-      <w:proofErr w:type="spellStart"/>
-      <w:proofErr w:type="gramStart"/>
-      <w:r>
-        <w:rPr>
-          <w:rFonts w:ascii="Consolas" w:eastAsia="Times New Roman" w:hAnsi="Consolas" w:cs="Times New Roman"/>
-          <w:color w:val="D4D4D4"/>
-          <w:sz w:val="21"/>
-          <w:szCs w:val="21"/>
-          <w:lang w:eastAsia="en-GB"/>
-        </w:rPr>
-        <w:t>socket.socket</w:t>
-      </w:r>
-      <w:proofErr w:type="spellEnd"/>
-      <w:proofErr w:type="gramEnd"/>
-      <w:r>
-        <w:rPr>
-          <w:rFonts w:ascii="Consolas" w:eastAsia="Times New Roman" w:hAnsi="Consolas" w:cs="Times New Roman"/>
-          <w:color w:val="D4D4D4"/>
-          <w:sz w:val="21"/>
-          <w:szCs w:val="21"/>
-          <w:lang w:eastAsia="en-GB"/>
-        </w:rPr>
-        <w:t>()</w:t>
-      </w:r>
-    </w:p>
-    <w:p>
-      <w:pPr>
-        <w:shd w:val="clear" w:color="auto" w:fill="1E1E1E"/>
-        <w:spacing w:after="0" w:line="285" w:lineRule="atLeast"/>
-        <w:rPr>
-          <w:rFonts w:ascii="Consolas" w:eastAsia="Times New Roman" w:hAnsi="Consolas" w:cs="Times New Roman"/>
-          <w:color w:val="D4D4D4"/>
-          <w:sz w:val="21"/>
-          <w:szCs w:val="21"/>
-          <w:lang w:eastAsia="en-GB"/>
-        </w:rPr>
-      </w:pPr>
-      <w:r>
-        <w:rPr>
-          <w:rFonts w:ascii="Consolas" w:eastAsia="Times New Roman" w:hAnsi="Consolas" w:cs="Times New Roman"/>
-          <w:color w:val="D4D4D4"/>
-          <w:sz w:val="21"/>
-          <w:szCs w:val="21"/>
-          <w:lang w:eastAsia="en-GB"/>
-        </w:rPr>
-        <w:t>host = </w:t>
-      </w:r>
-      <w:proofErr w:type="spellStart"/>
-      <w:proofErr w:type="gramStart"/>
-      <w:r>
-        <w:rPr>
-          <w:rFonts w:ascii="Consolas" w:eastAsia="Times New Roman" w:hAnsi="Consolas" w:cs="Times New Roman"/>
-          <w:color w:val="D4D4D4"/>
-          <w:sz w:val="21"/>
-          <w:szCs w:val="21"/>
-          <w:lang w:eastAsia="en-GB"/>
-        </w:rPr>
-        <w:t>socket.gethostname</w:t>
-      </w:r>
-      <w:proofErr w:type="spellEnd"/>
-      <w:proofErr w:type="gramEnd"/>
-      <w:r>
-        <w:rPr>
-          <w:rFonts w:ascii="Consolas" w:eastAsia="Times New Roman" w:hAnsi="Consolas" w:cs="Times New Roman"/>
-          <w:color w:val="D4D4D4"/>
-          <w:sz w:val="21"/>
-          <w:szCs w:val="21"/>
-          <w:lang w:eastAsia="en-GB"/>
-        </w:rPr>
-        <w:t>()</w:t>
+      <w:r>
+        <w:rPr>
+          <w:rFonts w:ascii="Consolas" w:eastAsia="Times New Roman" w:hAnsi="Consolas" w:cs="Times New Roman"/>
+          <w:color w:val="D4D4D4"/>
+          <w:sz w:val="21"/>
+          <w:szCs w:val="21"/>
+          <w:lang w:eastAsia="en-GB"/>
+        </w:rPr>
+        <w:t>server_socket = socket.socket()</w:t>
+      </w:r>
+    </w:p>
+    <w:p>
+      <w:pPr>
+        <w:shd w:val="clear" w:color="auto" w:fill="1E1E1E"/>
+        <w:spacing w:after="0" w:line="285" w:lineRule="atLeast"/>
+        <w:rPr>
+          <w:rFonts w:ascii="Consolas" w:eastAsia="Times New Roman" w:hAnsi="Consolas" w:cs="Times New Roman"/>
+          <w:color w:val="D4D4D4"/>
+          <w:sz w:val="21"/>
+          <w:szCs w:val="21"/>
+          <w:lang w:eastAsia="en-GB"/>
+        </w:rPr>
+      </w:pPr>
+      <w:r>
+        <w:rPr>
+          <w:rFonts w:ascii="Consolas" w:eastAsia="Times New Roman" w:hAnsi="Consolas" w:cs="Times New Roman"/>
+          <w:color w:val="D4D4D4"/>
+          <w:sz w:val="21"/>
+          <w:szCs w:val="21"/>
+          <w:lang w:eastAsia="en-GB"/>
+        </w:rPr>
+        <w:t>host = socket.gethostname()</w:t>
       </w:r>
     </w:p>
     <w:p>
@@ -327,61 +267,15 @@
           <w:lang w:eastAsia="en-GB"/>
         </w:rPr>
       </w:pPr>
-      <w:proofErr w:type="spellStart"/>
-      <w:r>
-        <w:rPr>
-          <w:rFonts w:ascii="Consolas" w:eastAsia="Times New Roman" w:hAnsi="Consolas" w:cs="Times New Roman"/>
-          <w:color w:val="D4D4D4"/>
-          <w:sz w:val="21"/>
-          <w:szCs w:val="21"/>
-          <w:lang w:eastAsia="en-GB"/>
-        </w:rPr>
-        <w:t>server_</w:t>
-      </w:r>
-      <w:proofErr w:type="gramStart"/>
-      <w:r>
-        <w:rPr>
-          <w:rFonts w:ascii="Consolas" w:eastAsia="Times New Roman" w:hAnsi="Consolas" w:cs="Times New Roman"/>
-          <w:color w:val="D4D4D4"/>
-          <w:sz w:val="21"/>
-          <w:szCs w:val="21"/>
-          <w:lang w:eastAsia="en-GB"/>
-        </w:rPr>
-        <w:t>socket.bind</w:t>
-      </w:r>
-      <w:proofErr w:type="spellEnd"/>
-      <w:proofErr w:type="gramEnd"/>
-      <w:r>
-        <w:rPr>
-          <w:rFonts w:ascii="Consolas" w:eastAsia="Times New Roman" w:hAnsi="Consolas" w:cs="Times New Roman"/>
-          <w:color w:val="D4D4D4"/>
-          <w:sz w:val="21"/>
-          <w:szCs w:val="21"/>
-          <w:lang w:eastAsia="en-GB"/>
-        </w:rPr>
-        <w:t>((</w:t>
-      </w:r>
-      <w:proofErr w:type="spellStart"/>
-      <w:r>
-        <w:rPr>
-          <w:rFonts w:ascii="Consolas" w:eastAsia="Times New Roman" w:hAnsi="Consolas" w:cs="Times New Roman"/>
-          <w:color w:val="D4D4D4"/>
-          <w:sz w:val="21"/>
-          <w:szCs w:val="21"/>
-          <w:lang w:eastAsia="en-GB"/>
-        </w:rPr>
-        <w:t>host,port</w:t>
-      </w:r>
-      <w:proofErr w:type="spellEnd"/>
-      <w:r>
-        <w:rPr>
-          <w:rFonts w:ascii="Consolas" w:eastAsia="Times New Roman" w:hAnsi="Consolas" w:cs="Times New Roman"/>
-          <w:color w:val="D4D4D4"/>
-          <w:sz w:val="21"/>
-          <w:szCs w:val="21"/>
-          <w:lang w:eastAsia="en-GB"/>
-        </w:rPr>
-        <w:t>))</w:t>
+      <w:r>
+        <w:rPr>
+          <w:rFonts w:ascii="Consolas" w:eastAsia="Times New Roman" w:hAnsi="Consolas" w:cs="Times New Roman"/>
+          <w:color w:val="D4D4D4"/>
+          <w:sz w:val="21"/>
+          <w:szCs w:val="21"/>
+          <w:lang w:eastAsia="en-GB"/>
+        </w:rPr>
+        <w:t>server_socket.bind((host,port))</w:t>
       </w:r>
     </w:p>
     <w:p>
@@ -462,39 +356,15 @@
           <w:lang w:eastAsia="en-GB"/>
         </w:rPr>
       </w:pPr>
-      <w:proofErr w:type="spellStart"/>
-      <w:r>
-        <w:rPr>
-          <w:rFonts w:ascii="Consolas" w:eastAsia="Times New Roman" w:hAnsi="Consolas" w:cs="Times New Roman"/>
-          <w:color w:val="D4D4D4"/>
-          <w:sz w:val="21"/>
-          <w:szCs w:val="21"/>
-          <w:lang w:eastAsia="en-GB"/>
-        </w:rPr>
-        <w:t>server_</w:t>
-      </w:r>
-      <w:proofErr w:type="gramStart"/>
-      <w:r>
-        <w:rPr>
-          <w:rFonts w:ascii="Consolas" w:eastAsia="Times New Roman" w:hAnsi="Consolas" w:cs="Times New Roman"/>
-          <w:color w:val="D4D4D4"/>
-          <w:sz w:val="21"/>
-          <w:szCs w:val="21"/>
-          <w:lang w:eastAsia="en-GB"/>
-        </w:rPr>
-        <w:t>socket.listen</w:t>
-      </w:r>
-      <w:proofErr w:type="spellEnd"/>
-      <w:proofErr w:type="gramEnd"/>
-      <w:r>
-        <w:rPr>
-          <w:rFonts w:ascii="Consolas" w:eastAsia="Times New Roman" w:hAnsi="Consolas" w:cs="Times New Roman"/>
-          <w:color w:val="D4D4D4"/>
-          <w:sz w:val="21"/>
-          <w:szCs w:val="21"/>
-          <w:lang w:eastAsia="en-GB"/>
-        </w:rPr>
-        <w:t>(</w:t>
+      <w:r>
+        <w:rPr>
+          <w:rFonts w:ascii="Consolas" w:eastAsia="Times New Roman" w:hAnsi="Consolas" w:cs="Times New Roman"/>
+          <w:color w:val="D4D4D4"/>
+          <w:sz w:val="21"/>
+          <w:szCs w:val="21"/>
+          <w:lang w:eastAsia="en-GB"/>
+        </w:rPr>
+        <w:t>server_socket.listen(</w:t>
       </w:r>
       <w:r>
         <w:rPr>
@@ -603,77 +473,31 @@
           <w:szCs w:val="21"/>
           <w:lang w:eastAsia="en-GB"/>
         </w:rPr>
+        <w:t> conn,addr = server_socket.accept()</w:t>
+      </w:r>
+    </w:p>
+    <w:p>
+      <w:pPr>
+        <w:shd w:val="clear" w:color="auto" w:fill="1E1E1E"/>
+        <w:spacing w:after="0" w:line="285" w:lineRule="atLeast"/>
+        <w:rPr>
+          <w:rFonts w:ascii="Consolas" w:eastAsia="Times New Roman" w:hAnsi="Consolas" w:cs="Times New Roman"/>
+          <w:color w:val="D4D4D4"/>
+          <w:sz w:val="21"/>
+          <w:szCs w:val="21"/>
+          <w:lang w:eastAsia="en-GB"/>
+        </w:rPr>
+      </w:pPr>
+      <w:r>
+        <w:rPr>
+          <w:rFonts w:ascii="Consolas" w:eastAsia="Times New Roman" w:hAnsi="Consolas" w:cs="Times New Roman"/>
+          <w:color w:val="D4D4D4"/>
+          <w:sz w:val="21"/>
+          <w:szCs w:val="21"/>
+          <w:lang w:eastAsia="en-GB"/>
+        </w:rPr>
         <w:t> </w:t>
       </w:r>
-      <w:proofErr w:type="spellStart"/>
-      <w:proofErr w:type="gramStart"/>
-      <w:r>
-        <w:rPr>
-          <w:rFonts w:ascii="Consolas" w:eastAsia="Times New Roman" w:hAnsi="Consolas" w:cs="Times New Roman"/>
-          <w:color w:val="D4D4D4"/>
-          <w:sz w:val="21"/>
-          <w:szCs w:val="21"/>
-          <w:lang w:eastAsia="en-GB"/>
-        </w:rPr>
-        <w:t>conn,addr</w:t>
-      </w:r>
-      <w:proofErr w:type="spellEnd"/>
-      <w:proofErr w:type="gramEnd"/>
-      <w:r>
-        <w:rPr>
-          <w:rFonts w:ascii="Consolas" w:eastAsia="Times New Roman" w:hAnsi="Consolas" w:cs="Times New Roman"/>
-          <w:color w:val="D4D4D4"/>
-          <w:sz w:val="21"/>
-          <w:szCs w:val="21"/>
-          <w:lang w:eastAsia="en-GB"/>
-        </w:rPr>
-        <w:t> = </w:t>
-      </w:r>
-      <w:proofErr w:type="spellStart"/>
-      <w:r>
-        <w:rPr>
-          <w:rFonts w:ascii="Consolas" w:eastAsia="Times New Roman" w:hAnsi="Consolas" w:cs="Times New Roman"/>
-          <w:color w:val="D4D4D4"/>
-          <w:sz w:val="21"/>
-          <w:szCs w:val="21"/>
-          <w:lang w:eastAsia="en-GB"/>
-        </w:rPr>
-        <w:t>server_socket.accept</w:t>
-      </w:r>
-      <w:proofErr w:type="spellEnd"/>
-      <w:r>
-        <w:rPr>
-          <w:rFonts w:ascii="Consolas" w:eastAsia="Times New Roman" w:hAnsi="Consolas" w:cs="Times New Roman"/>
-          <w:color w:val="D4D4D4"/>
-          <w:sz w:val="21"/>
-          <w:szCs w:val="21"/>
-          <w:lang w:eastAsia="en-GB"/>
-        </w:rPr>
-        <w:t>()</w:t>
-      </w:r>
-    </w:p>
-    <w:p>
-      <w:pPr>
-        <w:shd w:val="clear" w:color="auto" w:fill="1E1E1E"/>
-        <w:spacing w:after="0" w:line="285" w:lineRule="atLeast"/>
-        <w:rPr>
-          <w:rFonts w:ascii="Consolas" w:eastAsia="Times New Roman" w:hAnsi="Consolas" w:cs="Times New Roman"/>
-          <w:color w:val="D4D4D4"/>
-          <w:sz w:val="21"/>
-          <w:szCs w:val="21"/>
-          <w:lang w:eastAsia="en-GB"/>
-        </w:rPr>
-      </w:pPr>
-      <w:r>
-        <w:rPr>
-          <w:rFonts w:ascii="Consolas" w:eastAsia="Times New Roman" w:hAnsi="Consolas" w:cs="Times New Roman"/>
-          <w:color w:val="D4D4D4"/>
-          <w:sz w:val="21"/>
-          <w:szCs w:val="21"/>
-          <w:lang w:eastAsia="en-GB"/>
-        </w:rPr>
-        <w:t> </w:t>
-      </w:r>
       <w:r>
         <w:rPr>
           <w:rFonts w:ascii="Consolas" w:eastAsia="Times New Roman" w:hAnsi="Consolas" w:cs="Times New Roman"/>
@@ -712,89 +536,43 @@
           <w:szCs w:val="21"/>
           <w:lang w:eastAsia="en-GB"/>
         </w:rPr>
-        <w:t>, </w:t>
-      </w:r>
-      <w:proofErr w:type="spellStart"/>
-      <w:r>
-        <w:rPr>
-          <w:rFonts w:ascii="Consolas" w:eastAsia="Times New Roman" w:hAnsi="Consolas" w:cs="Times New Roman"/>
-          <w:color w:val="D4D4D4"/>
-          <w:sz w:val="21"/>
-          <w:szCs w:val="21"/>
-          <w:lang w:eastAsia="en-GB"/>
-        </w:rPr>
-        <w:t>addr</w:t>
-      </w:r>
-      <w:proofErr w:type="spellEnd"/>
-      <w:r>
-        <w:rPr>
-          <w:rFonts w:ascii="Consolas" w:eastAsia="Times New Roman" w:hAnsi="Consolas" w:cs="Times New Roman"/>
-          <w:color w:val="D4D4D4"/>
-          <w:sz w:val="21"/>
-          <w:szCs w:val="21"/>
-          <w:lang w:eastAsia="en-GB"/>
-        </w:rPr>
-        <w:t>)</w:t>
-      </w:r>
-    </w:p>
-    <w:p>
-      <w:pPr>
-        <w:shd w:val="clear" w:color="auto" w:fill="1E1E1E"/>
-        <w:spacing w:after="0" w:line="285" w:lineRule="atLeast"/>
-        <w:rPr>
-          <w:rFonts w:ascii="Consolas" w:eastAsia="Times New Roman" w:hAnsi="Consolas" w:cs="Times New Roman"/>
-          <w:color w:val="D4D4D4"/>
-          <w:sz w:val="21"/>
-          <w:szCs w:val="21"/>
-          <w:lang w:eastAsia="en-GB"/>
-        </w:rPr>
-      </w:pPr>
-    </w:p>
-    <w:p>
-      <w:pPr>
-        <w:shd w:val="clear" w:color="auto" w:fill="1E1E1E"/>
-        <w:spacing w:after="0" w:line="285" w:lineRule="atLeast"/>
-        <w:rPr>
-          <w:rFonts w:ascii="Consolas" w:eastAsia="Times New Roman" w:hAnsi="Consolas" w:cs="Times New Roman"/>
-          <w:color w:val="D4D4D4"/>
-          <w:sz w:val="21"/>
-          <w:szCs w:val="21"/>
-          <w:lang w:eastAsia="en-GB"/>
-        </w:rPr>
-      </w:pPr>
-      <w:r>
-        <w:rPr>
-          <w:rFonts w:ascii="Consolas" w:eastAsia="Times New Roman" w:hAnsi="Consolas" w:cs="Times New Roman"/>
-          <w:color w:val="D4D4D4"/>
-          <w:sz w:val="21"/>
-          <w:szCs w:val="21"/>
-          <w:lang w:eastAsia="en-GB"/>
-        </w:rPr>
-        <w:t> </w:t>
-      </w:r>
-      <w:proofErr w:type="spellStart"/>
-      <w:proofErr w:type="gramStart"/>
-      <w:r>
-        <w:rPr>
-          <w:rFonts w:ascii="Consolas" w:eastAsia="Times New Roman" w:hAnsi="Consolas" w:cs="Times New Roman"/>
-          <w:color w:val="D4D4D4"/>
-          <w:sz w:val="21"/>
-          <w:szCs w:val="21"/>
-          <w:lang w:eastAsia="en-GB"/>
-        </w:rPr>
-        <w:t>conn.send</w:t>
-      </w:r>
-      <w:proofErr w:type="spellEnd"/>
-      <w:proofErr w:type="gramEnd"/>
-      <w:r>
-        <w:rPr>
-          <w:rFonts w:ascii="Consolas" w:eastAsia="Times New Roman" w:hAnsi="Consolas" w:cs="Times New Roman"/>
-          <w:color w:val="D4D4D4"/>
-          <w:sz w:val="21"/>
-          <w:szCs w:val="21"/>
-          <w:lang w:eastAsia="en-GB"/>
-        </w:rPr>
-        <w:t>(</w:t>
+        <w:t>, addr)</w:t>
+      </w:r>
+    </w:p>
+    <w:p>
+      <w:pPr>
+        <w:shd w:val="clear" w:color="auto" w:fill="1E1E1E"/>
+        <w:spacing w:after="0" w:line="285" w:lineRule="atLeast"/>
+        <w:rPr>
+          <w:rFonts w:ascii="Consolas" w:eastAsia="Times New Roman" w:hAnsi="Consolas" w:cs="Times New Roman"/>
+          <w:color w:val="D4D4D4"/>
+          <w:sz w:val="21"/>
+          <w:szCs w:val="21"/>
+          <w:lang w:eastAsia="en-GB"/>
+        </w:rPr>
+      </w:pPr>
+    </w:p>
+    <w:p>
+      <w:pPr>
+        <w:shd w:val="clear" w:color="auto" w:fill="1E1E1E"/>
+        <w:spacing w:after="0" w:line="285" w:lineRule="atLeast"/>
+        <w:rPr>
+          <w:rFonts w:ascii="Consolas" w:eastAsia="Times New Roman" w:hAnsi="Consolas" w:cs="Times New Roman"/>
+          <w:color w:val="D4D4D4"/>
+          <w:sz w:val="21"/>
+          <w:szCs w:val="21"/>
+          <w:lang w:eastAsia="en-GB"/>
+        </w:rPr>
+      </w:pPr>
+      <w:r>
+        <w:rPr>
+          <w:rFonts w:ascii="Consolas" w:eastAsia="Times New Roman" w:hAnsi="Consolas" w:cs="Times New Roman"/>
+          <w:color w:val="D4D4D4"/>
+          <w:sz w:val="21"/>
+          <w:szCs w:val="21"/>
+          <w:lang w:eastAsia="en-GB"/>
+        </w:rPr>
+        <w:t> conn.send(</w:t>
       </w:r>
       <w:r>
         <w:rPr>
@@ -804,86 +582,40 @@
           <w:szCs w:val="21"/>
           <w:lang w:eastAsia="en-GB"/>
         </w:rPr>
-        <w:t>'Server Saying </w:t>
-      </w:r>
-      <w:proofErr w:type="spellStart"/>
-      <w:r>
-        <w:rPr>
-          <w:rFonts w:ascii="Consolas" w:eastAsia="Times New Roman" w:hAnsi="Consolas" w:cs="Times New Roman"/>
-          <w:color w:val="CE9178"/>
-          <w:sz w:val="21"/>
-          <w:szCs w:val="21"/>
-          <w:lang w:eastAsia="en-GB"/>
-        </w:rPr>
-        <w:t>Hi'</w:t>
-      </w:r>
-      <w:r>
-        <w:rPr>
-          <w:rFonts w:ascii="Consolas" w:eastAsia="Times New Roman" w:hAnsi="Consolas" w:cs="Times New Roman"/>
-          <w:color w:val="D4D4D4"/>
-          <w:sz w:val="21"/>
-          <w:szCs w:val="21"/>
-          <w:lang w:eastAsia="en-GB"/>
-        </w:rPr>
-        <w:t>.encode</w:t>
-      </w:r>
-      <w:proofErr w:type="spellEnd"/>
-      <w:r>
-        <w:rPr>
-          <w:rFonts w:ascii="Consolas" w:eastAsia="Times New Roman" w:hAnsi="Consolas" w:cs="Times New Roman"/>
-          <w:color w:val="D4D4D4"/>
-          <w:sz w:val="21"/>
-          <w:szCs w:val="21"/>
-          <w:lang w:eastAsia="en-GB"/>
-        </w:rPr>
-        <w:t>())</w:t>
-      </w:r>
-    </w:p>
-    <w:p>
-      <w:pPr>
-        <w:shd w:val="clear" w:color="auto" w:fill="1E1E1E"/>
-        <w:spacing w:after="0" w:line="285" w:lineRule="atLeast"/>
-        <w:rPr>
-          <w:rFonts w:ascii="Consolas" w:eastAsia="Times New Roman" w:hAnsi="Consolas" w:cs="Times New Roman"/>
-          <w:color w:val="D4D4D4"/>
-          <w:sz w:val="21"/>
-          <w:szCs w:val="21"/>
-          <w:lang w:eastAsia="en-GB"/>
-        </w:rPr>
-      </w:pPr>
-      <w:r>
-        <w:rPr>
-          <w:rFonts w:ascii="Consolas" w:eastAsia="Times New Roman" w:hAnsi="Consolas" w:cs="Times New Roman"/>
-          <w:color w:val="D4D4D4"/>
-          <w:sz w:val="21"/>
-          <w:szCs w:val="21"/>
-          <w:lang w:eastAsia="en-GB"/>
-        </w:rPr>
-        <w:t> </w:t>
-      </w:r>
-      <w:proofErr w:type="spellStart"/>
-      <w:proofErr w:type="gramStart"/>
-      <w:r>
-        <w:rPr>
-          <w:rFonts w:ascii="Consolas" w:eastAsia="Times New Roman" w:hAnsi="Consolas" w:cs="Times New Roman"/>
-          <w:color w:val="D4D4D4"/>
-          <w:sz w:val="21"/>
-          <w:szCs w:val="21"/>
-          <w:lang w:eastAsia="en-GB"/>
-        </w:rPr>
-        <w:t>conn.close</w:t>
-      </w:r>
-      <w:proofErr w:type="spellEnd"/>
-      <w:proofErr w:type="gramEnd"/>
-      <w:r>
-        <w:rPr>
-          <w:rFonts w:ascii="Consolas" w:eastAsia="Times New Roman" w:hAnsi="Consolas" w:cs="Times New Roman"/>
-          <w:color w:val="D4D4D4"/>
-          <w:sz w:val="21"/>
-          <w:szCs w:val="21"/>
-          <w:lang w:eastAsia="en-GB"/>
-        </w:rPr>
-        <w:t>()</w:t>
+        <w:t>'Server Saying Hi'</w:t>
+      </w:r>
+      <w:r>
+        <w:rPr>
+          <w:rFonts w:ascii="Consolas" w:eastAsia="Times New Roman" w:hAnsi="Consolas" w:cs="Times New Roman"/>
+          <w:color w:val="D4D4D4"/>
+          <w:sz w:val="21"/>
+          <w:szCs w:val="21"/>
+          <w:lang w:eastAsia="en-GB"/>
+        </w:rPr>
+        <w:t>.encode())</w:t>
+      </w:r>
+    </w:p>
+    <w:p>
+      <w:pPr>
+        <w:shd w:val="clear" w:color="auto" w:fill="1E1E1E"/>
+        <w:spacing w:after="0" w:line="285" w:lineRule="atLeast"/>
+        <w:rPr>
+          <w:rFonts w:ascii="Consolas" w:eastAsia="Times New Roman" w:hAnsi="Consolas" w:cs="Times New Roman"/>
+          <w:color w:val="D4D4D4"/>
+          <w:sz w:val="21"/>
+          <w:szCs w:val="21"/>
+          <w:lang w:eastAsia="en-GB"/>
+        </w:rPr>
+      </w:pPr>
+      <w:r>
+        <w:rPr>
+          <w:rFonts w:ascii="Consolas" w:eastAsia="Times New Roman" w:hAnsi="Consolas" w:cs="Times New Roman"/>
+          <w:color w:val="D4D4D4"/>
+          <w:sz w:val="21"/>
+          <w:szCs w:val="21"/>
+          <w:lang w:eastAsia="en-GB"/>
+        </w:rPr>
+        <w:t> conn.close()</w:t>
       </w:r>
     </w:p>
     <w:p>
@@ -1038,98 +770,38 @@
           <w:lang w:eastAsia="en-GB"/>
         </w:rPr>
       </w:pPr>
-      <w:proofErr w:type="spellStart"/>
-      <w:r>
-        <w:rPr>
-          <w:rFonts w:ascii="Consolas" w:eastAsia="Times New Roman" w:hAnsi="Consolas" w:cs="Times New Roman"/>
-          <w:color w:val="D4D4D4"/>
-          <w:sz w:val="21"/>
-          <w:szCs w:val="21"/>
-          <w:lang w:eastAsia="en-GB"/>
-        </w:rPr>
-        <w:t>client_socket</w:t>
-      </w:r>
-      <w:proofErr w:type="spellEnd"/>
-      <w:r>
-        <w:rPr>
-          <w:rFonts w:ascii="Consolas" w:eastAsia="Times New Roman" w:hAnsi="Consolas" w:cs="Times New Roman"/>
-          <w:color w:val="D4D4D4"/>
-          <w:sz w:val="21"/>
-          <w:szCs w:val="21"/>
-          <w:lang w:eastAsia="en-GB"/>
-        </w:rPr>
-        <w:t> = </w:t>
-      </w:r>
-      <w:proofErr w:type="spellStart"/>
-      <w:proofErr w:type="gramStart"/>
-      <w:r>
-        <w:rPr>
-          <w:rFonts w:ascii="Consolas" w:eastAsia="Times New Roman" w:hAnsi="Consolas" w:cs="Times New Roman"/>
-          <w:color w:val="D4D4D4"/>
-          <w:sz w:val="21"/>
-          <w:szCs w:val="21"/>
-          <w:lang w:eastAsia="en-GB"/>
-        </w:rPr>
-        <w:t>socket.socket</w:t>
-      </w:r>
-      <w:proofErr w:type="spellEnd"/>
-      <w:proofErr w:type="gramEnd"/>
-      <w:r>
-        <w:rPr>
-          <w:rFonts w:ascii="Consolas" w:eastAsia="Times New Roman" w:hAnsi="Consolas" w:cs="Times New Roman"/>
-          <w:color w:val="D4D4D4"/>
-          <w:sz w:val="21"/>
-          <w:szCs w:val="21"/>
-          <w:lang w:eastAsia="en-GB"/>
-        </w:rPr>
-        <w:t>()</w:t>
-      </w:r>
-    </w:p>
-    <w:p>
-      <w:pPr>
-        <w:shd w:val="clear" w:color="auto" w:fill="1E1E1E"/>
-        <w:spacing w:after="0" w:line="285" w:lineRule="atLeast"/>
-        <w:rPr>
-          <w:rFonts w:ascii="Consolas" w:eastAsia="Times New Roman" w:hAnsi="Consolas" w:cs="Times New Roman"/>
-          <w:color w:val="D4D4D4"/>
-          <w:sz w:val="21"/>
-          <w:szCs w:val="21"/>
-          <w:lang w:eastAsia="en-GB"/>
-        </w:rPr>
-      </w:pPr>
-      <w:r>
-        <w:rPr>
-          <w:rFonts w:ascii="Consolas" w:eastAsia="Times New Roman" w:hAnsi="Consolas" w:cs="Times New Roman"/>
-          <w:color w:val="D4D4D4"/>
-          <w:sz w:val="21"/>
-          <w:szCs w:val="21"/>
-          <w:lang w:eastAsia="en-GB"/>
-        </w:rPr>
-        <w:t>host = </w:t>
-      </w:r>
-      <w:proofErr w:type="spellStart"/>
-      <w:proofErr w:type="gramStart"/>
-      <w:r>
-        <w:rPr>
-          <w:rFonts w:ascii="Consolas" w:eastAsia="Times New Roman" w:hAnsi="Consolas" w:cs="Times New Roman"/>
-          <w:color w:val="D4D4D4"/>
-          <w:sz w:val="21"/>
-          <w:szCs w:val="21"/>
-          <w:lang w:eastAsia="en-GB"/>
-        </w:rPr>
-        <w:t>socket.gethostname</w:t>
-      </w:r>
-      <w:proofErr w:type="spellEnd"/>
-      <w:proofErr w:type="gramEnd"/>
-      <w:r>
-        <w:rPr>
-          <w:rFonts w:ascii="Consolas" w:eastAsia="Times New Roman" w:hAnsi="Consolas" w:cs="Times New Roman"/>
-          <w:color w:val="D4D4D4"/>
-          <w:sz w:val="21"/>
-          <w:szCs w:val="21"/>
-          <w:lang w:eastAsia="en-GB"/>
-        </w:rPr>
-        <w:t>()</w:t>
+      <w:r>
+        <w:rPr>
+          <w:rFonts w:ascii="Consolas" w:eastAsia="Times New Roman" w:hAnsi="Consolas" w:cs="Times New Roman"/>
+          <w:color w:val="D4D4D4"/>
+          <w:sz w:val="21"/>
+          <w:szCs w:val="21"/>
+          <w:lang w:eastAsia="en-GB"/>
+        </w:rPr>
+        <w:t>client_socket = socket.socket()</w:t>
+      </w:r>
+    </w:p>
+    <w:p>
+      <w:pPr>
+        <w:shd w:val="clear" w:color="auto" w:fill="1E1E1E"/>
+        <w:spacing w:after="0" w:line="285" w:lineRule="atLeast"/>
+        <w:rPr>
+          <w:rFonts w:ascii="Consolas" w:eastAsia="Times New Roman" w:hAnsi="Consolas" w:cs="Times New Roman"/>
+          <w:color w:val="D4D4D4"/>
+          <w:sz w:val="21"/>
+          <w:szCs w:val="21"/>
+          <w:lang w:eastAsia="en-GB"/>
+        </w:rPr>
+      </w:pPr>
+      <w:r>
+        <w:rPr>
+          <w:rFonts w:ascii="Consolas" w:eastAsia="Times New Roman" w:hAnsi="Consolas" w:cs="Times New Roman"/>
+          <w:color w:val="D4D4D4"/>
+          <w:sz w:val="21"/>
+          <w:szCs w:val="21"/>
+          <w:lang w:eastAsia="en-GB"/>
+        </w:rPr>
+        <w:t>host = socket.gethostname()</w:t>
       </w:r>
     </w:p>
     <w:p>
@@ -1190,52 +862,59 @@
           <w:lang w:eastAsia="en-GB"/>
         </w:rPr>
       </w:pPr>
-      <w:proofErr w:type="spellStart"/>
-      <w:r>
-        <w:rPr>
-          <w:rFonts w:ascii="Consolas" w:eastAsia="Times New Roman" w:hAnsi="Consolas" w:cs="Times New Roman"/>
-          <w:color w:val="D4D4D4"/>
-          <w:sz w:val="21"/>
-          <w:szCs w:val="21"/>
-          <w:lang w:eastAsia="en-GB"/>
-        </w:rPr>
-        <w:t>client_</w:t>
-      </w:r>
-      <w:proofErr w:type="gramStart"/>
-      <w:r>
-        <w:rPr>
-          <w:rFonts w:ascii="Consolas" w:eastAsia="Times New Roman" w:hAnsi="Consolas" w:cs="Times New Roman"/>
-          <w:color w:val="D4D4D4"/>
-          <w:sz w:val="21"/>
-          <w:szCs w:val="21"/>
-          <w:lang w:eastAsia="en-GB"/>
-        </w:rPr>
-        <w:t>socket.connect</w:t>
-      </w:r>
-      <w:proofErr w:type="spellEnd"/>
-      <w:proofErr w:type="gramEnd"/>
-      <w:r>
-        <w:rPr>
-          <w:rFonts w:ascii="Consolas" w:eastAsia="Times New Roman" w:hAnsi="Consolas" w:cs="Times New Roman"/>
-          <w:color w:val="D4D4D4"/>
-          <w:sz w:val="21"/>
-          <w:szCs w:val="21"/>
-          <w:lang w:eastAsia="en-GB"/>
-        </w:rPr>
-        <w:t>((</w:t>
-      </w:r>
-      <w:proofErr w:type="spellStart"/>
-      <w:r>
-        <w:rPr>
-          <w:rFonts w:ascii="Consolas" w:eastAsia="Times New Roman" w:hAnsi="Consolas" w:cs="Times New Roman"/>
-          <w:color w:val="D4D4D4"/>
-          <w:sz w:val="21"/>
-          <w:szCs w:val="21"/>
-          <w:lang w:eastAsia="en-GB"/>
-        </w:rPr>
-        <w:t>host,port</w:t>
-      </w:r>
-      <w:proofErr w:type="spellEnd"/>
+      <w:r>
+        <w:rPr>
+          <w:rFonts w:ascii="Consolas" w:eastAsia="Times New Roman" w:hAnsi="Consolas" w:cs="Times New Roman"/>
+          <w:color w:val="D4D4D4"/>
+          <w:sz w:val="21"/>
+          <w:szCs w:val="21"/>
+          <w:lang w:eastAsia="en-GB"/>
+        </w:rPr>
+        <w:t>client_socket.connect((host,port))</w:t>
+      </w:r>
+    </w:p>
+    <w:p>
+      <w:pPr>
+        <w:shd w:val="clear" w:color="auto" w:fill="1E1E1E"/>
+        <w:spacing w:after="0" w:line="285" w:lineRule="atLeast"/>
+        <w:rPr>
+          <w:rFonts w:ascii="Consolas" w:eastAsia="Times New Roman" w:hAnsi="Consolas" w:cs="Times New Roman"/>
+          <w:color w:val="D4D4D4"/>
+          <w:sz w:val="21"/>
+          <w:szCs w:val="21"/>
+          <w:lang w:eastAsia="en-GB"/>
+        </w:rPr>
+      </w:pPr>
+      <w:r>
+        <w:rPr>
+          <w:rFonts w:ascii="Consolas" w:eastAsia="Times New Roman" w:hAnsi="Consolas" w:cs="Times New Roman"/>
+          <w:color w:val="DCDCAA"/>
+          <w:sz w:val="21"/>
+          <w:szCs w:val="21"/>
+          <w:lang w:eastAsia="en-GB"/>
+        </w:rPr>
+        <w:t>print</w:t>
+      </w:r>
+      <w:r>
+        <w:rPr>
+          <w:rFonts w:ascii="Consolas" w:eastAsia="Times New Roman" w:hAnsi="Consolas" w:cs="Times New Roman"/>
+          <w:color w:val="D4D4D4"/>
+          <w:sz w:val="21"/>
+          <w:szCs w:val="21"/>
+          <w:lang w:eastAsia="en-GB"/>
+        </w:rPr>
+        <w:t> (client_socket.recv(</w:t>
+      </w:r>
+      <w:r>
+        <w:rPr>
+          <w:rFonts w:ascii="Consolas" w:eastAsia="Times New Roman" w:hAnsi="Consolas" w:cs="Times New Roman"/>
+          <w:color w:val="B5CEA8"/>
+          <w:sz w:val="21"/>
+          <w:szCs w:val="21"/>
+          <w:lang w:eastAsia="en-GB"/>
+        </w:rPr>
+        <w:t>1024</w:t>
+      </w:r>
       <w:r>
         <w:rPr>
           <w:rFonts w:ascii="Consolas" w:eastAsia="Times New Roman" w:hAnsi="Consolas" w:cs="Times New Roman"/>
@@ -1259,139 +938,28 @@
           <w:lang w:eastAsia="en-GB"/>
         </w:rPr>
       </w:pPr>
-      <w:r>
-        <w:rPr>
-          <w:rFonts w:ascii="Consolas" w:eastAsia="Times New Roman" w:hAnsi="Consolas" w:cs="Times New Roman"/>
-          <w:color w:val="DCDCAA"/>
-          <w:sz w:val="21"/>
-          <w:szCs w:val="21"/>
-          <w:lang w:eastAsia="en-GB"/>
-        </w:rPr>
-        <w:t>print</w:t>
-      </w:r>
-      <w:r>
-        <w:rPr>
-          <w:rFonts w:ascii="Consolas" w:eastAsia="Times New Roman" w:hAnsi="Consolas" w:cs="Times New Roman"/>
-          <w:color w:val="D4D4D4"/>
-          <w:sz w:val="21"/>
-          <w:szCs w:val="21"/>
-          <w:lang w:eastAsia="en-GB"/>
-        </w:rPr>
-        <w:t> (</w:t>
-      </w:r>
-      <w:proofErr w:type="spellStart"/>
-      <w:r>
-        <w:rPr>
-          <w:rFonts w:ascii="Consolas" w:eastAsia="Times New Roman" w:hAnsi="Consolas" w:cs="Times New Roman"/>
-          <w:color w:val="D4D4D4"/>
-          <w:sz w:val="21"/>
-          <w:szCs w:val="21"/>
-          <w:lang w:eastAsia="en-GB"/>
-        </w:rPr>
-        <w:t>client_</w:t>
-      </w:r>
-      <w:proofErr w:type="gramStart"/>
-      <w:r>
-        <w:rPr>
-          <w:rFonts w:ascii="Consolas" w:eastAsia="Times New Roman" w:hAnsi="Consolas" w:cs="Times New Roman"/>
-          <w:color w:val="D4D4D4"/>
-          <w:sz w:val="21"/>
-          <w:szCs w:val="21"/>
-          <w:lang w:eastAsia="en-GB"/>
-        </w:rPr>
-        <w:t>socket.recv</w:t>
-      </w:r>
-      <w:proofErr w:type="spellEnd"/>
-      <w:proofErr w:type="gramEnd"/>
-      <w:r>
-        <w:rPr>
-          <w:rFonts w:ascii="Consolas" w:eastAsia="Times New Roman" w:hAnsi="Consolas" w:cs="Times New Roman"/>
-          <w:color w:val="D4D4D4"/>
-          <w:sz w:val="21"/>
-          <w:szCs w:val="21"/>
-          <w:lang w:eastAsia="en-GB"/>
-        </w:rPr>
-        <w:t>(</w:t>
-      </w:r>
-      <w:r>
-        <w:rPr>
-          <w:rFonts w:ascii="Consolas" w:eastAsia="Times New Roman" w:hAnsi="Consolas" w:cs="Times New Roman"/>
-          <w:color w:val="B5CEA8"/>
-          <w:sz w:val="21"/>
-          <w:szCs w:val="21"/>
-          <w:lang w:eastAsia="en-GB"/>
-        </w:rPr>
-        <w:t>1024</w:t>
-      </w:r>
-      <w:r>
-        <w:rPr>
-          <w:rFonts w:ascii="Consolas" w:eastAsia="Times New Roman" w:hAnsi="Consolas" w:cs="Times New Roman"/>
-          <w:color w:val="D4D4D4"/>
-          <w:sz w:val="21"/>
-          <w:szCs w:val="21"/>
-          <w:lang w:eastAsia="en-GB"/>
-        </w:rPr>
-        <w:t>))</w:t>
-      </w:r>
-    </w:p>
-    <w:p>
-      <w:pPr>
-        <w:shd w:val="clear" w:color="auto" w:fill="1E1E1E"/>
-        <w:spacing w:after="0" w:line="285" w:lineRule="atLeast"/>
-        <w:rPr>
-          <w:rFonts w:ascii="Consolas" w:eastAsia="Times New Roman" w:hAnsi="Consolas" w:cs="Times New Roman"/>
-          <w:color w:val="D4D4D4"/>
-          <w:sz w:val="21"/>
-          <w:szCs w:val="21"/>
-          <w:lang w:eastAsia="en-GB"/>
-        </w:rPr>
-      </w:pPr>
-    </w:p>
-    <w:p>
-      <w:pPr>
-        <w:shd w:val="clear" w:color="auto" w:fill="1E1E1E"/>
-        <w:spacing w:after="0" w:line="285" w:lineRule="atLeast"/>
-        <w:rPr>
-          <w:rFonts w:ascii="Consolas" w:eastAsia="Times New Roman" w:hAnsi="Consolas" w:cs="Times New Roman"/>
-          <w:color w:val="D4D4D4"/>
-          <w:sz w:val="21"/>
-          <w:szCs w:val="21"/>
-          <w:lang w:eastAsia="en-GB"/>
-        </w:rPr>
-      </w:pPr>
-      <w:proofErr w:type="spellStart"/>
-      <w:r>
-        <w:rPr>
-          <w:rFonts w:ascii="Consolas" w:eastAsia="Times New Roman" w:hAnsi="Consolas" w:cs="Times New Roman"/>
-          <w:color w:val="D4D4D4"/>
-          <w:sz w:val="21"/>
-          <w:szCs w:val="21"/>
-          <w:lang w:eastAsia="en-GB"/>
-        </w:rPr>
-        <w:t>client_</w:t>
-      </w:r>
-      <w:proofErr w:type="gramStart"/>
-      <w:r>
-        <w:rPr>
-          <w:rFonts w:ascii="Consolas" w:eastAsia="Times New Roman" w:hAnsi="Consolas" w:cs="Times New Roman"/>
-          <w:color w:val="D4D4D4"/>
-          <w:sz w:val="21"/>
-          <w:szCs w:val="21"/>
-          <w:lang w:eastAsia="en-GB"/>
-        </w:rPr>
-        <w:t>socket.close</w:t>
-      </w:r>
-      <w:proofErr w:type="spellEnd"/>
-      <w:proofErr w:type="gramEnd"/>
-      <w:r>
-        <w:rPr>
-          <w:rFonts w:ascii="Consolas" w:eastAsia="Times New Roman" w:hAnsi="Consolas" w:cs="Times New Roman"/>
-          <w:color w:val="D4D4D4"/>
-          <w:sz w:val="21"/>
-          <w:szCs w:val="21"/>
-          <w:lang w:eastAsia="en-GB"/>
-        </w:rPr>
-        <w:t>()</w:t>
+    </w:p>
+    <w:p>
+      <w:pPr>
+        <w:shd w:val="clear" w:color="auto" w:fill="1E1E1E"/>
+        <w:spacing w:after="0" w:line="285" w:lineRule="atLeast"/>
+        <w:rPr>
+          <w:rFonts w:ascii="Consolas" w:eastAsia="Times New Roman" w:hAnsi="Consolas" w:cs="Times New Roman"/>
+          <w:color w:val="D4D4D4"/>
+          <w:sz w:val="21"/>
+          <w:szCs w:val="21"/>
+          <w:lang w:eastAsia="en-GB"/>
+        </w:rPr>
+      </w:pPr>
+      <w:r>
+        <w:rPr>
+          <w:rFonts w:ascii="Consolas" w:eastAsia="Times New Roman" w:hAnsi="Consolas" w:cs="Times New Roman"/>
+          <w:color w:val="D4D4D4"/>
+          <w:sz w:val="21"/>
+          <w:szCs w:val="21"/>
+          <w:lang w:eastAsia="en-GB"/>
+        </w:rPr>
+        <w:t>client_socket.close()</w:t>
       </w:r>
     </w:p>
     <w:p>
@@ -1408,128 +976,31 @@
       <w:pPr>
         <w:spacing w:after="0"/>
       </w:pPr>
-      <w:proofErr w:type="spellStart"/>
       <w:r>
         <w:rPr>
           <w:b/>
         </w:rPr>
         <w:t>Pitanje</w:t>
       </w:r>
-      <w:proofErr w:type="spellEnd"/>
-      <w:r>
-        <w:t xml:space="preserve">: </w:t>
-      </w:r>
-      <w:proofErr w:type="spellStart"/>
-      <w:r>
-        <w:t>što</w:t>
-      </w:r>
-      <w:proofErr w:type="spellEnd"/>
-      <w:r>
-        <w:t xml:space="preserve"> </w:t>
-      </w:r>
-      <w:proofErr w:type="spellStart"/>
-      <w:r>
-        <w:t>radi</w:t>
-      </w:r>
-      <w:proofErr w:type="spellEnd"/>
-      <w:r>
-        <w:t xml:space="preserve"> </w:t>
-      </w:r>
-      <w:proofErr w:type="spellStart"/>
-      <w:r>
-        <w:t>linija</w:t>
-      </w:r>
-      <w:proofErr w:type="spellEnd"/>
-      <w:r>
-        <w:t xml:space="preserve"> </w:t>
-      </w:r>
-      <w:proofErr w:type="spellStart"/>
-      <w:r>
-        <w:t>koda</w:t>
-      </w:r>
-      <w:proofErr w:type="spellEnd"/>
-      <w:r>
-        <w:t xml:space="preserve"> </w:t>
-      </w:r>
-      <w:proofErr w:type="spellStart"/>
-      <w:r>
-        <w:t>client_</w:t>
-      </w:r>
-      <w:proofErr w:type="gramStart"/>
-      <w:r>
-        <w:t>socket.connect</w:t>
-      </w:r>
-      <w:proofErr w:type="spellEnd"/>
-      <w:proofErr w:type="gramEnd"/>
-      <w:r>
-        <w:t>((</w:t>
-      </w:r>
-      <w:proofErr w:type="spellStart"/>
-      <w:r>
-        <w:t>host,port</w:t>
-      </w:r>
-      <w:proofErr w:type="spellEnd"/>
-      <w:r>
-        <w:t xml:space="preserve">))? </w:t>
+      <w:r>
+        <w:t xml:space="preserve">: što radi linija koda client_socket.connect((host,port))? </w:t>
       </w:r>
     </w:p>
     <w:p>
       <w:pPr>
         <w:spacing w:after="0"/>
       </w:pPr>
-      <w:proofErr w:type="spellStart"/>
       <w:r>
         <w:rPr>
           <w:b/>
         </w:rPr>
         <w:t>Odgovor</w:t>
       </w:r>
-      <w:proofErr w:type="spellEnd"/>
       <w:r>
         <w:t>:</w:t>
       </w:r>
       <w:r>
-        <w:t xml:space="preserve"> </w:t>
-      </w:r>
-      <w:proofErr w:type="spellStart"/>
-      <w:r>
-        <w:t>Uspostavlja</w:t>
-      </w:r>
-      <w:proofErr w:type="spellEnd"/>
-      <w:r>
-        <w:t xml:space="preserve"> </w:t>
-      </w:r>
-      <w:proofErr w:type="spellStart"/>
-      <w:r>
-        <w:t>konekciju</w:t>
-      </w:r>
-      <w:proofErr w:type="spellEnd"/>
-      <w:r>
-        <w:t xml:space="preserve"> </w:t>
-      </w:r>
-      <w:proofErr w:type="spellStart"/>
-      <w:r>
-        <w:t>na</w:t>
-      </w:r>
-      <w:proofErr w:type="spellEnd"/>
-      <w:r>
-        <w:t xml:space="preserve"> </w:t>
-      </w:r>
-      <w:proofErr w:type="spellStart"/>
-      <w:r>
-        <w:t>neki</w:t>
-      </w:r>
-      <w:proofErr w:type="spellEnd"/>
-      <w:r>
-        <w:t xml:space="preserve"> </w:t>
-      </w:r>
-      <w:proofErr w:type="spellStart"/>
-      <w:r>
-        <w:t>udaljeni</w:t>
-      </w:r>
-      <w:proofErr w:type="spellEnd"/>
-      <w:r>
-        <w:t xml:space="preserve"> port</w:t>
+        <w:t xml:space="preserve"> Uspostavlja konekciju na neki udaljeni port</w:t>
       </w:r>
     </w:p>
     <w:p>
@@ -1548,7 +1019,7 @@
         </w:rPr>
         <w:lastRenderedPageBreak/>
         <w:drawing>
-          <wp:inline distT="0" distB="0" distL="0" distR="0" wp14:anchorId="5B157B1A" wp14:editId="337AFFE1">
+          <wp:inline distT="0" distB="0" distL="0" distR="0" wp14:anchorId="1767C4C9" wp14:editId="02F508AC">
             <wp:extent cx="5486400" cy="4467225"/>
             <wp:effectExtent l="0" t="0" r="0" b="9525"/>
             <wp:docPr id="1" name="Picture 1"/>
@@ -1597,112 +1068,14 @@
           <w:bottom w:val="single" w:sz="6" w:space="1" w:color="auto"/>
         </w:pBdr>
       </w:pPr>
-      <w:proofErr w:type="spellStart"/>
       <w:r>
         <w:rPr>
           <w:b/>
         </w:rPr>
         <w:t>Pitanje</w:t>
       </w:r>
-      <w:proofErr w:type="spellEnd"/>
-      <w:r>
-        <w:t xml:space="preserve">: U </w:t>
-      </w:r>
-      <w:proofErr w:type="spellStart"/>
-      <w:r>
-        <w:t>serverskom</w:t>
-      </w:r>
-      <w:proofErr w:type="spellEnd"/>
-      <w:r>
-        <w:t xml:space="preserve"> </w:t>
-      </w:r>
-      <w:proofErr w:type="spellStart"/>
-      <w:r>
-        <w:t>dijelu</w:t>
-      </w:r>
-      <w:proofErr w:type="spellEnd"/>
-      <w:r>
-        <w:t xml:space="preserve"> </w:t>
-      </w:r>
-      <w:proofErr w:type="spellStart"/>
-      <w:r>
-        <w:t>vašeg</w:t>
-      </w:r>
-      <w:proofErr w:type="spellEnd"/>
-      <w:r>
-        <w:t xml:space="preserve"> </w:t>
-      </w:r>
-      <w:proofErr w:type="spellStart"/>
-      <w:r>
-        <w:t>programa</w:t>
-      </w:r>
-      <w:proofErr w:type="spellEnd"/>
-      <w:r>
-        <w:t xml:space="preserve">, </w:t>
-      </w:r>
-      <w:proofErr w:type="spellStart"/>
-      <w:r>
-        <w:t>što</w:t>
-      </w:r>
-      <w:proofErr w:type="spellEnd"/>
-      <w:r>
-        <w:t xml:space="preserve"> </w:t>
-      </w:r>
-      <w:proofErr w:type="spellStart"/>
-      <w:r>
-        <w:t>znači</w:t>
-      </w:r>
-      <w:proofErr w:type="spellEnd"/>
-      <w:r>
-        <w:t xml:space="preserve"> </w:t>
-      </w:r>
-      <w:proofErr w:type="spellStart"/>
-      <w:r>
-        <w:t>drugi</w:t>
-      </w:r>
-      <w:proofErr w:type="spellEnd"/>
-      <w:r>
-        <w:t xml:space="preserve"> </w:t>
-      </w:r>
-      <w:proofErr w:type="spellStart"/>
-      <w:r>
-        <w:t>broj</w:t>
-      </w:r>
-      <w:proofErr w:type="spellEnd"/>
-      <w:r>
-        <w:t xml:space="preserve"> u </w:t>
-      </w:r>
-      <w:proofErr w:type="spellStart"/>
-      <w:r>
-        <w:t>zagradama</w:t>
-      </w:r>
-      <w:proofErr w:type="spellEnd"/>
-      <w:r>
-        <w:t xml:space="preserve"> </w:t>
-      </w:r>
-      <w:proofErr w:type="spellStart"/>
-      <w:r>
-        <w:t>kod</w:t>
-      </w:r>
-      <w:proofErr w:type="spellEnd"/>
-      <w:r>
-        <w:t xml:space="preserve"> </w:t>
-      </w:r>
-      <w:proofErr w:type="spellStart"/>
-      <w:r>
-        <w:t>ispisa</w:t>
-      </w:r>
-      <w:proofErr w:type="spellEnd"/>
-      <w:r>
-        <w:t xml:space="preserve"> „Got connection</w:t>
-      </w:r>
-      <w:proofErr w:type="gramStart"/>
-      <w:r>
-        <w:t>…“</w:t>
-      </w:r>
-      <w:proofErr w:type="gramEnd"/>
-      <w:r>
-        <w:t xml:space="preserve">? </w:t>
+      <w:r>
+        <w:t xml:space="preserve">: U serverskom dijelu vašeg programa, što znači drugi broj u zagradama kod ispisa „Got connection…“? </w:t>
       </w:r>
     </w:p>
     <w:p>
@@ -1711,27 +1084,14 @@
           <w:bottom w:val="single" w:sz="6" w:space="1" w:color="auto"/>
         </w:pBdr>
       </w:pPr>
-      <w:proofErr w:type="spellStart"/>
       <w:r>
         <w:rPr>
           <w:b/>
         </w:rPr>
         <w:t>Odgovor</w:t>
       </w:r>
-      <w:proofErr w:type="spellEnd"/>
-      <w:r>
-        <w:t>:</w:t>
-      </w:r>
-      <w:r>
-        <w:t xml:space="preserve"> </w:t>
-      </w:r>
-      <w:proofErr w:type="spellStart"/>
-      <w:r>
-        <w:t>Označava</w:t>
-      </w:r>
-      <w:proofErr w:type="spellEnd"/>
-      <w:r>
-        <w:t xml:space="preserve"> port</w:t>
+      <w:r>
+        <w:t>: Označava port</w:t>
       </w:r>
     </w:p>
     <w:p>
@@ -1785,162 +1145,8 @@
           <w:lang w:val="hr-HR"/>
         </w:rPr>
       </w:pPr>
-      <w:proofErr w:type="spellStart"/>
-      <w:r>
-        <w:t>Priložite</w:t>
-      </w:r>
-      <w:proofErr w:type="spellEnd"/>
-      <w:r>
-        <w:t xml:space="preserve"> </w:t>
-      </w:r>
-      <w:proofErr w:type="spellStart"/>
-      <w:r>
-        <w:t>izlist</w:t>
-      </w:r>
-      <w:proofErr w:type="spellEnd"/>
-      <w:r>
-        <w:t xml:space="preserve"> </w:t>
-      </w:r>
-      <w:proofErr w:type="spellStart"/>
-      <w:r>
-        <w:t>aktivnih</w:t>
-      </w:r>
-      <w:proofErr w:type="spellEnd"/>
-      <w:r>
-        <w:t xml:space="preserve"> </w:t>
-      </w:r>
-      <w:proofErr w:type="spellStart"/>
-      <w:r>
-        <w:t>konekcija</w:t>
-      </w:r>
-      <w:proofErr w:type="spellEnd"/>
-      <w:r>
-        <w:t xml:space="preserve"> </w:t>
-      </w:r>
-      <w:proofErr w:type="spellStart"/>
-      <w:r>
-        <w:t>na</w:t>
-      </w:r>
-      <w:proofErr w:type="spellEnd"/>
-      <w:r>
-        <w:t xml:space="preserve"> </w:t>
-      </w:r>
-      <w:proofErr w:type="spellStart"/>
-      <w:r>
-        <w:t>koji</w:t>
-      </w:r>
-      <w:proofErr w:type="spellEnd"/>
-      <w:r>
-        <w:t xml:space="preserve"> god </w:t>
-      </w:r>
-      <w:proofErr w:type="spellStart"/>
-      <w:r>
-        <w:t>način</w:t>
-      </w:r>
-      <w:proofErr w:type="spellEnd"/>
-      <w:r>
-        <w:t xml:space="preserve"> </w:t>
-      </w:r>
-      <w:proofErr w:type="spellStart"/>
-      <w:r>
-        <w:t>hoćete</w:t>
-      </w:r>
-      <w:proofErr w:type="spellEnd"/>
-      <w:r>
-        <w:t xml:space="preserve"> (</w:t>
-      </w:r>
-      <w:proofErr w:type="spellStart"/>
-      <w:r>
-        <w:t>netstat</w:t>
-      </w:r>
-      <w:proofErr w:type="spellEnd"/>
-      <w:r>
-        <w:t xml:space="preserve">, </w:t>
-      </w:r>
-      <w:proofErr w:type="spellStart"/>
-      <w:r>
-        <w:t>tcpconn</w:t>
-      </w:r>
-      <w:proofErr w:type="spellEnd"/>
-      <w:r>
-        <w:t xml:space="preserve">, </w:t>
-      </w:r>
-      <w:proofErr w:type="spellStart"/>
-      <w:proofErr w:type="gramStart"/>
-      <w:r>
-        <w:t>itd</w:t>
-      </w:r>
-      <w:proofErr w:type="spellEnd"/>
-      <w:r>
-        <w:t>..</w:t>
-      </w:r>
-      <w:proofErr w:type="gramEnd"/>
-      <w:r>
-        <w:t xml:space="preserve">) </w:t>
-      </w:r>
-      <w:proofErr w:type="spellStart"/>
-      <w:r>
-        <w:t>gdje</w:t>
-      </w:r>
-      <w:proofErr w:type="spellEnd"/>
-      <w:r>
-        <w:t xml:space="preserve"> se </w:t>
-      </w:r>
-      <w:proofErr w:type="spellStart"/>
-      <w:r>
-        <w:t>vidi</w:t>
-      </w:r>
-      <w:proofErr w:type="spellEnd"/>
-      <w:r>
-        <w:t xml:space="preserve"> </w:t>
-      </w:r>
-      <w:proofErr w:type="spellStart"/>
-      <w:r>
-        <w:t>na</w:t>
-      </w:r>
-      <w:proofErr w:type="spellEnd"/>
-      <w:r>
-        <w:t xml:space="preserve"> </w:t>
-      </w:r>
-      <w:proofErr w:type="spellStart"/>
-      <w:r>
-        <w:t>kojem</w:t>
-      </w:r>
-      <w:proofErr w:type="spellEnd"/>
-      <w:r>
-        <w:t xml:space="preserve"> </w:t>
-      </w:r>
-      <w:proofErr w:type="spellStart"/>
-      <w:r>
-        <w:t>portu</w:t>
-      </w:r>
-      <w:proofErr w:type="spellEnd"/>
-      <w:r>
-        <w:t xml:space="preserve"> </w:t>
-      </w:r>
-      <w:proofErr w:type="spellStart"/>
-      <w:r>
-        <w:t>vaš</w:t>
-      </w:r>
-      <w:proofErr w:type="spellEnd"/>
-      <w:r>
-        <w:t xml:space="preserve"> </w:t>
-      </w:r>
-      <w:proofErr w:type="spellStart"/>
-      <w:r>
-        <w:t>serverski</w:t>
-      </w:r>
-      <w:proofErr w:type="spellEnd"/>
-      <w:r>
-        <w:t xml:space="preserve"> program </w:t>
-      </w:r>
-      <w:proofErr w:type="spellStart"/>
-      <w:r>
-        <w:t>sluša</w:t>
-      </w:r>
-      <w:proofErr w:type="spellEnd"/>
-      <w:r>
-        <w:t>.</w:t>
+      <w:r>
+        <w:t>Priložite izlist aktivnih konekcija na koji god način hoćete (netstat, tcpconn, itd..) gdje se vidi na kojem portu vaš serverski program sluša.</w:t>
       </w:r>
     </w:p>
     <w:p>
@@ -1957,7 +1163,7 @@
           <w:lang w:eastAsia="en-GB"/>
         </w:rPr>
         <w:drawing>
-          <wp:inline distT="0" distB="0" distL="0" distR="0" wp14:anchorId="7213662E" wp14:editId="6D43F0F6">
+          <wp:inline distT="0" distB="0" distL="0" distR="0" wp14:anchorId="0D5A6410" wp14:editId="5FBD686B">
             <wp:extent cx="5731510" cy="4218305"/>
             <wp:effectExtent l="0" t="0" r="2540" b="0"/>
             <wp:docPr id="2" name="Picture 2"/>
@@ -2005,7 +1211,7 @@
           <w:lang w:eastAsia="en-GB"/>
         </w:rPr>
         <w:drawing>
-          <wp:inline distT="0" distB="0" distL="0" distR="0" wp14:anchorId="3306A03D" wp14:editId="203E0BA5">
+          <wp:inline distT="0" distB="0" distL="0" distR="0" wp14:anchorId="005BC0F8" wp14:editId="5B069361">
             <wp:extent cx="5731510" cy="3771900"/>
             <wp:effectExtent l="0" t="0" r="2540" b="0"/>
             <wp:docPr id="3" name="Picture 3"/>
@@ -2067,85 +1273,8 @@
       </w:r>
     </w:p>
     <w:p>
-      <w:proofErr w:type="spellStart"/>
-      <w:r>
-        <w:t>Modificirajte</w:t>
-      </w:r>
-      <w:proofErr w:type="spellEnd"/>
-      <w:r>
-        <w:t xml:space="preserve"> </w:t>
-      </w:r>
-      <w:proofErr w:type="spellStart"/>
-      <w:r>
-        <w:t>tcp_client</w:t>
-      </w:r>
-      <w:proofErr w:type="spellEnd"/>
-      <w:r>
-        <w:t xml:space="preserve"> program </w:t>
-      </w:r>
-      <w:proofErr w:type="spellStart"/>
-      <w:r>
-        <w:t>na</w:t>
-      </w:r>
-      <w:proofErr w:type="spellEnd"/>
-      <w:r>
-        <w:t xml:space="preserve"> </w:t>
-      </w:r>
-      <w:proofErr w:type="spellStart"/>
-      <w:r>
-        <w:t>način</w:t>
-      </w:r>
-      <w:proofErr w:type="spellEnd"/>
-      <w:r>
-        <w:t xml:space="preserve"> da </w:t>
-      </w:r>
-      <w:proofErr w:type="spellStart"/>
-      <w:r>
-        <w:t>otvorite</w:t>
-      </w:r>
-      <w:proofErr w:type="spellEnd"/>
-      <w:r>
-        <w:t xml:space="preserve"> socket </w:t>
-      </w:r>
-      <w:proofErr w:type="spellStart"/>
-      <w:r>
-        <w:t>konekciju</w:t>
-      </w:r>
-      <w:proofErr w:type="spellEnd"/>
-      <w:r>
-        <w:t xml:space="preserve"> </w:t>
-      </w:r>
-      <w:proofErr w:type="spellStart"/>
-      <w:r>
-        <w:t>prema</w:t>
-      </w:r>
-      <w:proofErr w:type="spellEnd"/>
-      <w:r>
-        <w:t xml:space="preserve"> www.google.com </w:t>
-      </w:r>
-      <w:proofErr w:type="spellStart"/>
-      <w:r>
-        <w:t>i</w:t>
-      </w:r>
-      <w:proofErr w:type="spellEnd"/>
-      <w:r>
-        <w:t xml:space="preserve"> </w:t>
-      </w:r>
-      <w:proofErr w:type="spellStart"/>
-      <w:r>
-        <w:t>priložite</w:t>
-      </w:r>
-      <w:proofErr w:type="spellEnd"/>
-      <w:r>
-        <w:t xml:space="preserve"> </w:t>
-      </w:r>
-      <w:proofErr w:type="spellStart"/>
-      <w:r>
-        <w:t>kod</w:t>
-      </w:r>
-      <w:proofErr w:type="spellEnd"/>
-      <w:r>
-        <w:t>.</w:t>
+      <w:r>
+        <w:t>Modificirajte tcp_client program na način da otvorite socket konekciju prema www.google.com i priložite kod.</w:t>
       </w:r>
     </w:p>
     <w:p/>
@@ -2243,98 +1372,38 @@
           <w:lang w:eastAsia="en-GB"/>
         </w:rPr>
       </w:pPr>
-      <w:proofErr w:type="spellStart"/>
-      <w:r>
-        <w:rPr>
-          <w:rFonts w:ascii="Consolas" w:eastAsia="Times New Roman" w:hAnsi="Consolas" w:cs="Times New Roman"/>
-          <w:color w:val="D4D4D4"/>
-          <w:sz w:val="21"/>
-          <w:szCs w:val="21"/>
-          <w:lang w:eastAsia="en-GB"/>
-        </w:rPr>
-        <w:t>client_socket</w:t>
-      </w:r>
-      <w:proofErr w:type="spellEnd"/>
-      <w:r>
-        <w:rPr>
-          <w:rFonts w:ascii="Consolas" w:eastAsia="Times New Roman" w:hAnsi="Consolas" w:cs="Times New Roman"/>
-          <w:color w:val="D4D4D4"/>
-          <w:sz w:val="21"/>
-          <w:szCs w:val="21"/>
-          <w:lang w:eastAsia="en-GB"/>
-        </w:rPr>
-        <w:t> = </w:t>
-      </w:r>
-      <w:proofErr w:type="spellStart"/>
-      <w:proofErr w:type="gramStart"/>
-      <w:r>
-        <w:rPr>
-          <w:rFonts w:ascii="Consolas" w:eastAsia="Times New Roman" w:hAnsi="Consolas" w:cs="Times New Roman"/>
-          <w:color w:val="D4D4D4"/>
-          <w:sz w:val="21"/>
-          <w:szCs w:val="21"/>
-          <w:lang w:eastAsia="en-GB"/>
-        </w:rPr>
-        <w:t>socket.socket</w:t>
-      </w:r>
-      <w:proofErr w:type="spellEnd"/>
-      <w:proofErr w:type="gramEnd"/>
-      <w:r>
-        <w:rPr>
-          <w:rFonts w:ascii="Consolas" w:eastAsia="Times New Roman" w:hAnsi="Consolas" w:cs="Times New Roman"/>
-          <w:color w:val="D4D4D4"/>
-          <w:sz w:val="21"/>
-          <w:szCs w:val="21"/>
-          <w:lang w:eastAsia="en-GB"/>
-        </w:rPr>
-        <w:t>()</w:t>
-      </w:r>
-    </w:p>
-    <w:p>
-      <w:pPr>
-        <w:shd w:val="clear" w:color="auto" w:fill="1E1E1E"/>
-        <w:spacing w:after="0" w:line="285" w:lineRule="atLeast"/>
-        <w:rPr>
-          <w:rFonts w:ascii="Consolas" w:eastAsia="Times New Roman" w:hAnsi="Consolas" w:cs="Times New Roman"/>
-          <w:color w:val="D4D4D4"/>
-          <w:sz w:val="21"/>
-          <w:szCs w:val="21"/>
-          <w:lang w:eastAsia="en-GB"/>
-        </w:rPr>
-      </w:pPr>
-      <w:r>
-        <w:rPr>
-          <w:rFonts w:ascii="Consolas" w:eastAsia="Times New Roman" w:hAnsi="Consolas" w:cs="Times New Roman"/>
-          <w:color w:val="D4D4D4"/>
-          <w:sz w:val="21"/>
-          <w:szCs w:val="21"/>
-          <w:lang w:eastAsia="en-GB"/>
-        </w:rPr>
-        <w:t>host = </w:t>
-      </w:r>
-      <w:proofErr w:type="spellStart"/>
-      <w:proofErr w:type="gramStart"/>
-      <w:r>
-        <w:rPr>
-          <w:rFonts w:ascii="Consolas" w:eastAsia="Times New Roman" w:hAnsi="Consolas" w:cs="Times New Roman"/>
-          <w:color w:val="D4D4D4"/>
-          <w:sz w:val="21"/>
-          <w:szCs w:val="21"/>
-          <w:lang w:eastAsia="en-GB"/>
-        </w:rPr>
-        <w:t>socket.gethostname</w:t>
-      </w:r>
-      <w:proofErr w:type="spellEnd"/>
-      <w:proofErr w:type="gramEnd"/>
-      <w:r>
-        <w:rPr>
-          <w:rFonts w:ascii="Consolas" w:eastAsia="Times New Roman" w:hAnsi="Consolas" w:cs="Times New Roman"/>
-          <w:color w:val="D4D4D4"/>
-          <w:sz w:val="21"/>
-          <w:szCs w:val="21"/>
-          <w:lang w:eastAsia="en-GB"/>
-        </w:rPr>
-        <w:t>()</w:t>
+      <w:r>
+        <w:rPr>
+          <w:rFonts w:ascii="Consolas" w:eastAsia="Times New Roman" w:hAnsi="Consolas" w:cs="Times New Roman"/>
+          <w:color w:val="D4D4D4"/>
+          <w:sz w:val="21"/>
+          <w:szCs w:val="21"/>
+          <w:lang w:eastAsia="en-GB"/>
+        </w:rPr>
+        <w:t>client_socket = socket.socket()</w:t>
+      </w:r>
+    </w:p>
+    <w:p>
+      <w:pPr>
+        <w:shd w:val="clear" w:color="auto" w:fill="1E1E1E"/>
+        <w:spacing w:after="0" w:line="285" w:lineRule="atLeast"/>
+        <w:rPr>
+          <w:rFonts w:ascii="Consolas" w:eastAsia="Times New Roman" w:hAnsi="Consolas" w:cs="Times New Roman"/>
+          <w:color w:val="D4D4D4"/>
+          <w:sz w:val="21"/>
+          <w:szCs w:val="21"/>
+          <w:lang w:eastAsia="en-GB"/>
+        </w:rPr>
+      </w:pPr>
+      <w:r>
+        <w:rPr>
+          <w:rFonts w:ascii="Consolas" w:eastAsia="Times New Roman" w:hAnsi="Consolas" w:cs="Times New Roman"/>
+          <w:color w:val="D4D4D4"/>
+          <w:sz w:val="21"/>
+          <w:szCs w:val="21"/>
+          <w:lang w:eastAsia="en-GB"/>
+        </w:rPr>
+        <w:t>host = socket.gethostname()</w:t>
       </w:r>
     </w:p>
     <w:p>
@@ -2392,54 +1461,28 @@
         </w:rPr>
         <w:t> </w:t>
       </w:r>
-      <w:bookmarkStart w:id="0" w:name="_GoBack"/>
-      <w:bookmarkEnd w:id="0"/>
-    </w:p>
-    <w:p>
-      <w:pPr>
-        <w:shd w:val="clear" w:color="auto" w:fill="1E1E1E"/>
-        <w:spacing w:after="0" w:line="285" w:lineRule="atLeast"/>
-        <w:rPr>
-          <w:rFonts w:ascii="Consolas" w:eastAsia="Times New Roman" w:hAnsi="Consolas" w:cs="Times New Roman"/>
-          <w:color w:val="D4D4D4"/>
-          <w:sz w:val="21"/>
-          <w:szCs w:val="21"/>
-          <w:lang w:eastAsia="en-GB"/>
-        </w:rPr>
-      </w:pPr>
-      <w:proofErr w:type="spellStart"/>
-      <w:r>
-        <w:rPr>
-          <w:rFonts w:ascii="Consolas" w:eastAsia="Times New Roman" w:hAnsi="Consolas" w:cs="Times New Roman"/>
-          <w:color w:val="D4D4D4"/>
-          <w:sz w:val="21"/>
-          <w:szCs w:val="21"/>
-          <w:lang w:eastAsia="en-GB"/>
-        </w:rPr>
-        <w:t>client_</w:t>
-      </w:r>
-      <w:proofErr w:type="gramStart"/>
-      <w:r>
-        <w:rPr>
-          <w:rFonts w:ascii="Consolas" w:eastAsia="Times New Roman" w:hAnsi="Consolas" w:cs="Times New Roman"/>
-          <w:color w:val="D4D4D4"/>
-          <w:sz w:val="21"/>
-          <w:szCs w:val="21"/>
-          <w:lang w:eastAsia="en-GB"/>
-        </w:rPr>
-        <w:t>socket.connect</w:t>
-      </w:r>
-      <w:proofErr w:type="spellEnd"/>
-      <w:proofErr w:type="gramEnd"/>
-      <w:r>
-        <w:rPr>
-          <w:rFonts w:ascii="Consolas" w:eastAsia="Times New Roman" w:hAnsi="Consolas" w:cs="Times New Roman"/>
-          <w:color w:val="D4D4D4"/>
-          <w:sz w:val="21"/>
-          <w:szCs w:val="21"/>
-          <w:lang w:eastAsia="en-GB"/>
-        </w:rPr>
-        <w:t>((</w:t>
+    </w:p>
+    <w:p>
+      <w:pPr>
+        <w:shd w:val="clear" w:color="auto" w:fill="1E1E1E"/>
+        <w:spacing w:after="0" w:line="285" w:lineRule="atLeast"/>
+        <w:rPr>
+          <w:rFonts w:ascii="Consolas" w:eastAsia="Times New Roman" w:hAnsi="Consolas" w:cs="Times New Roman"/>
+          <w:color w:val="D4D4D4"/>
+          <w:sz w:val="21"/>
+          <w:szCs w:val="21"/>
+          <w:lang w:eastAsia="en-GB"/>
+        </w:rPr>
+      </w:pPr>
+      <w:r>
+        <w:rPr>
+          <w:rFonts w:ascii="Consolas" w:eastAsia="Times New Roman" w:hAnsi="Consolas" w:cs="Times New Roman"/>
+          <w:color w:val="D4D4D4"/>
+          <w:sz w:val="21"/>
+          <w:szCs w:val="21"/>
+          <w:lang w:eastAsia="en-GB"/>
+        </w:rPr>
+        <w:t>client_socket.connect((</w:t>
       </w:r>
       <w:r>
         <w:rPr>
@@ -2504,7 +1547,6 @@
           <w:lang w:eastAsia="en-GB"/>
         </w:rPr>
       </w:pPr>
-      <w:proofErr w:type="gramStart"/>
       <w:r>
         <w:rPr>
           <w:rFonts w:ascii="Consolas" w:eastAsia="Times New Roman" w:hAnsi="Consolas" w:cs="Times New Roman"/>
@@ -2525,7 +1567,6 @@
         </w:rPr>
         <w:t>(</w:t>
       </w:r>
-      <w:proofErr w:type="gramEnd"/>
       <w:r>
         <w:rPr>
           <w:rFonts w:ascii="Consolas" w:eastAsia="Times New Roman" w:hAnsi="Consolas" w:cs="Times New Roman"/>
@@ -2652,39 +1693,15 @@
           <w:lang w:eastAsia="en-GB"/>
         </w:rPr>
       </w:pPr>
-      <w:proofErr w:type="spellStart"/>
-      <w:r>
-        <w:rPr>
-          <w:rFonts w:ascii="Consolas" w:eastAsia="Times New Roman" w:hAnsi="Consolas" w:cs="Times New Roman"/>
-          <w:color w:val="D4D4D4"/>
-          <w:sz w:val="21"/>
-          <w:szCs w:val="21"/>
-          <w:lang w:eastAsia="en-GB"/>
-        </w:rPr>
-        <w:t>client_</w:t>
-      </w:r>
-      <w:proofErr w:type="gramStart"/>
-      <w:r>
-        <w:rPr>
-          <w:rFonts w:ascii="Consolas" w:eastAsia="Times New Roman" w:hAnsi="Consolas" w:cs="Times New Roman"/>
-          <w:color w:val="D4D4D4"/>
-          <w:sz w:val="21"/>
-          <w:szCs w:val="21"/>
-          <w:lang w:eastAsia="en-GB"/>
-        </w:rPr>
-        <w:t>socket.close</w:t>
-      </w:r>
-      <w:proofErr w:type="spellEnd"/>
-      <w:proofErr w:type="gramEnd"/>
-      <w:r>
-        <w:rPr>
-          <w:rFonts w:ascii="Consolas" w:eastAsia="Times New Roman" w:hAnsi="Consolas" w:cs="Times New Roman"/>
-          <w:color w:val="D4D4D4"/>
-          <w:sz w:val="21"/>
-          <w:szCs w:val="21"/>
-          <w:lang w:eastAsia="en-GB"/>
-        </w:rPr>
-        <w:t>()</w:t>
+      <w:r>
+        <w:rPr>
+          <w:rFonts w:ascii="Consolas" w:eastAsia="Times New Roman" w:hAnsi="Consolas" w:cs="Times New Roman"/>
+          <w:color w:val="D4D4D4"/>
+          <w:sz w:val="21"/>
+          <w:szCs w:val="21"/>
+          <w:lang w:eastAsia="en-GB"/>
+        </w:rPr>
+        <w:t>client_socket.close()</w:t>
       </w:r>
     </w:p>
     <w:p>
@@ -2710,7 +1727,7 @@
           <w:lang w:eastAsia="en-GB"/>
         </w:rPr>
         <w:drawing>
-          <wp:inline distT="0" distB="0" distL="0" distR="0" wp14:anchorId="797EC9E4" wp14:editId="284DDC37">
+          <wp:inline distT="0" distB="0" distL="0" distR="0" wp14:anchorId="2650CD4D" wp14:editId="04E0DBC4">
             <wp:extent cx="5731510" cy="5067300"/>
             <wp:effectExtent l="0" t="0" r="2540" b="0"/>
             <wp:docPr id="4" name="Picture 4"/>
@@ -2758,7 +1775,7 @@
 </file>
 
 <file path=word/endnotes.xml><?xml version="1.0" encoding="utf-8"?>
-<w:endnotes xmlns:wpc="http://schemas.microsoft.com/office/word/2010/wordprocessingCanvas" xmlns:cx="http://schemas.microsoft.com/office/drawing/2014/chartex" xmlns:mc="http://schemas.openxmlformats.org/markup-compatibility/2006" xmlns:o="urn:schemas-microsoft-com:office:office" xmlns:r="http://schemas.openxmlformats.org/officeDocument/2006/relationships" xmlns:m="http://schemas.openxmlformats.org/officeDocument/2006/math" xmlns:v="urn:schemas-microsoft-com:vml" xmlns:wp14="http://schemas.microsoft.com/office/word/2010/wordprocessingDrawing" xmlns:wp="http://schemas.openxmlformats.org/drawingml/2006/wordprocessingDrawing" xmlns:w10="urn:schemas-microsoft-com:office:word" xmlns:w="http://schemas.openxmlformats.org/wordprocessingml/2006/main" xmlns:w14="http://schemas.microsoft.com/office/word/2010/wordml" xmlns:w15="http://schemas.microsoft.com/office/word/2012/wordml" xmlns:w16se="http://schemas.microsoft.com/office/word/2015/wordml/symex" xmlns:wpg="http://schemas.microsoft.com/office/word/2010/wordprocessingGroup" xmlns:wpi="http://schemas.microsoft.com/office/word/2010/wordprocessingInk" xmlns:wne="http://schemas.microsoft.com/office/word/2006/wordml" xmlns:wps="http://schemas.microsoft.com/office/word/2010/wordprocessingShape" mc:Ignorable="w14 w15 w16se wp14">
+<w:endnotes xmlns:wpc="http://schemas.microsoft.com/office/word/2010/wordprocessingCanvas" xmlns:cx="http://schemas.microsoft.com/office/drawing/2014/chartex" xmlns:cx1="http://schemas.microsoft.com/office/drawing/2015/9/8/chartex" xmlns:cx2="http://schemas.microsoft.com/office/drawing/2015/10/21/chartex" xmlns:cx3="http://schemas.microsoft.com/office/drawing/2016/5/9/chartex" xmlns:cx4="http://schemas.microsoft.com/office/drawing/2016/5/10/chartex" xmlns:cx5="http://schemas.microsoft.com/office/drawing/2016/5/11/chartex" xmlns:cx6="http://schemas.microsoft.com/office/drawing/2016/5/12/chartex" xmlns:cx7="http://schemas.microsoft.com/office/drawing/2016/5/13/chartex" xmlns:cx8="http://schemas.microsoft.com/office/drawing/2016/5/14/chartex" xmlns:mc="http://schemas.openxmlformats.org/markup-compatibility/2006" xmlns:aink="http://schemas.microsoft.com/office/drawing/2016/ink" xmlns:am3d="http://schemas.microsoft.com/office/drawing/2017/model3d" xmlns:o="urn:schemas-microsoft-com:office:office" xmlns:r="http://schemas.openxmlformats.org/officeDocument/2006/relationships" xmlns:m="http://schemas.openxmlformats.org/officeDocument/2006/math" xmlns:v="urn:schemas-microsoft-com:vml" xmlns:wp14="http://schemas.microsoft.com/office/word/2010/wordprocessingDrawing" xmlns:wp="http://schemas.openxmlformats.org/drawingml/2006/wordprocessingDrawing" xmlns:w10="urn:schemas-microsoft-com:office:word" xmlns:w="http://schemas.openxmlformats.org/wordprocessingml/2006/main" xmlns:w14="http://schemas.microsoft.com/office/word/2010/wordml" xmlns:w15="http://schemas.microsoft.com/office/word/2012/wordml" xmlns:w16cex="http://schemas.microsoft.com/office/word/2018/wordml/cex" xmlns:w16cid="http://schemas.microsoft.com/office/word/2016/wordml/cid" xmlns:w16="http://schemas.microsoft.com/office/word/2018/wordml" xmlns:w16se="http://schemas.microsoft.com/office/word/2015/wordml/symex" xmlns:wpg="http://schemas.microsoft.com/office/word/2010/wordprocessingGroup" xmlns:wpi="http://schemas.microsoft.com/office/word/2010/wordprocessingInk" xmlns:wne="http://schemas.microsoft.com/office/word/2006/wordml" xmlns:wps="http://schemas.microsoft.com/office/word/2010/wordprocessingShape" mc:Ignorable="w14 w15 w16se w16cid w16 w16cex wp14">
   <w:endnote w:type="separator" w:id="-1">
     <w:p>
       <w:pPr>
@@ -2783,7 +1800,7 @@
 </file>
 
 <file path=word/footnotes.xml><?xml version="1.0" encoding="utf-8"?>
-<w:footnotes xmlns:wpc="http://schemas.microsoft.com/office/word/2010/wordprocessingCanvas" xmlns:cx="http://schemas.microsoft.com/office/drawing/2014/chartex" xmlns:mc="http://schemas.openxmlformats.org/markup-compatibility/2006" xmlns:o="urn:schemas-microsoft-com:office:office" xmlns:r="http://schemas.openxmlformats.org/officeDocument/2006/relationships" xmlns:m="http://schemas.openxmlformats.org/officeDocument/2006/math" xmlns:v="urn:schemas-microsoft-com:vml" xmlns:wp14="http://schemas.microsoft.com/office/word/2010/wordprocessingDrawing" xmlns:wp="http://schemas.openxmlformats.org/drawingml/2006/wordprocessingDrawing" xmlns:w10="urn:schemas-microsoft-com:office:word" xmlns:w="http://schemas.openxmlformats.org/wordprocessingml/2006/main" xmlns:w14="http://schemas.microsoft.com/office/word/2010/wordml" xmlns:w15="http://schemas.microsoft.com/office/word/2012/wordml" xmlns:w16se="http://schemas.microsoft.com/office/word/2015/wordml/symex" xmlns:wpg="http://schemas.microsoft.com/office/word/2010/wordprocessingGroup" xmlns:wpi="http://schemas.microsoft.com/office/word/2010/wordprocessingInk" xmlns:wne="http://schemas.microsoft.com/office/word/2006/wordml" xmlns:wps="http://schemas.microsoft.com/office/word/2010/wordprocessingShape" mc:Ignorable="w14 w15 w16se wp14">
+<w:footnotes xmlns:wpc="http://schemas.microsoft.com/office/word/2010/wordprocessingCanvas" xmlns:cx="http://schemas.microsoft.com/office/drawing/2014/chartex" xmlns:cx1="http://schemas.microsoft.com/office/drawing/2015/9/8/chartex" xmlns:cx2="http://schemas.microsoft.com/office/drawing/2015/10/21/chartex" xmlns:cx3="http://schemas.microsoft.com/office/drawing/2016/5/9/chartex" xmlns:cx4="http://schemas.microsoft.com/office/drawing/2016/5/10/chartex" xmlns:cx5="http://schemas.microsoft.com/office/drawing/2016/5/11/chartex" xmlns:cx6="http://schemas.microsoft.com/office/drawing/2016/5/12/chartex" xmlns:cx7="http://schemas.microsoft.com/office/drawing/2016/5/13/chartex" xmlns:cx8="http://schemas.microsoft.com/office/drawing/2016/5/14/chartex" xmlns:mc="http://schemas.openxmlformats.org/markup-compatibility/2006" xmlns:aink="http://schemas.microsoft.com/office/drawing/2016/ink" xmlns:am3d="http://schemas.microsoft.com/office/drawing/2017/model3d" xmlns:o="urn:schemas-microsoft-com:office:office" xmlns:r="http://schemas.openxmlformats.org/officeDocument/2006/relationships" xmlns:m="http://schemas.openxmlformats.org/officeDocument/2006/math" xmlns:v="urn:schemas-microsoft-com:vml" xmlns:wp14="http://schemas.microsoft.com/office/word/2010/wordprocessingDrawing" xmlns:wp="http://schemas.openxmlformats.org/drawingml/2006/wordprocessingDrawing" xmlns:w10="urn:schemas-microsoft-com:office:word" xmlns:w="http://schemas.openxmlformats.org/wordprocessingml/2006/main" xmlns:w14="http://schemas.microsoft.com/office/word/2010/wordml" xmlns:w15="http://schemas.microsoft.com/office/word/2012/wordml" xmlns:w16cex="http://schemas.microsoft.com/office/word/2018/wordml/cex" xmlns:w16cid="http://schemas.microsoft.com/office/word/2016/wordml/cid" xmlns:w16="http://schemas.microsoft.com/office/word/2018/wordml" xmlns:w16se="http://schemas.microsoft.com/office/word/2015/wordml/symex" xmlns:wpg="http://schemas.microsoft.com/office/word/2010/wordprocessingGroup" xmlns:wpi="http://schemas.microsoft.com/office/word/2010/wordprocessingInk" xmlns:wne="http://schemas.microsoft.com/office/word/2006/wordml" xmlns:wps="http://schemas.microsoft.com/office/word/2010/wordprocessingShape" mc:Ignorable="w14 w15 w16se w16cid w16 w16cex wp14">
   <w:footnote w:type="separator" w:id="-1">
     <w:p>
       <w:pPr>
@@ -2808,7 +1825,7 @@
 </file>
 
 <file path=word/header1.xml><?xml version="1.0" encoding="utf-8"?>
-<w:hdr xmlns:wpc="http://schemas.microsoft.com/office/word/2010/wordprocessingCanvas" xmlns:cx="http://schemas.microsoft.com/office/drawing/2014/chartex" xmlns:mc="http://schemas.openxmlformats.org/markup-compatibility/2006" xmlns:o="urn:schemas-microsoft-com:office:office" xmlns:r="http://schemas.openxmlformats.org/officeDocument/2006/relationships" xmlns:m="http://schemas.openxmlformats.org/officeDocument/2006/math" xmlns:v="urn:schemas-microsoft-com:vml" xmlns:wp14="http://schemas.microsoft.com/office/word/2010/wordprocessingDrawing" xmlns:wp="http://schemas.openxmlformats.org/drawingml/2006/wordprocessingDrawing" xmlns:w10="urn:schemas-microsoft-com:office:word" xmlns:w="http://schemas.openxmlformats.org/wordprocessingml/2006/main" xmlns:w14="http://schemas.microsoft.com/office/word/2010/wordml" xmlns:w15="http://schemas.microsoft.com/office/word/2012/wordml" xmlns:w16se="http://schemas.microsoft.com/office/word/2015/wordml/symex" xmlns:wpg="http://schemas.microsoft.com/office/word/2010/wordprocessingGroup" xmlns:wpi="http://schemas.microsoft.com/office/word/2010/wordprocessingInk" xmlns:wne="http://schemas.microsoft.com/office/word/2006/wordml" xmlns:wps="http://schemas.microsoft.com/office/word/2010/wordprocessingShape" mc:Ignorable="w14 w15 w16se wp14">
+<w:hdr xmlns:wpc="http://schemas.microsoft.com/office/word/2010/wordprocessingCanvas" xmlns:cx="http://schemas.microsoft.com/office/drawing/2014/chartex" xmlns:cx1="http://schemas.microsoft.com/office/drawing/2015/9/8/chartex" xmlns:cx2="http://schemas.microsoft.com/office/drawing/2015/10/21/chartex" xmlns:cx3="http://schemas.microsoft.com/office/drawing/2016/5/9/chartex" xmlns:cx4="http://schemas.microsoft.com/office/drawing/2016/5/10/chartex" xmlns:cx5="http://schemas.microsoft.com/office/drawing/2016/5/11/chartex" xmlns:cx6="http://schemas.microsoft.com/office/drawing/2016/5/12/chartex" xmlns:cx7="http://schemas.microsoft.com/office/drawing/2016/5/13/chartex" xmlns:cx8="http://schemas.microsoft.com/office/drawing/2016/5/14/chartex" xmlns:mc="http://schemas.openxmlformats.org/markup-compatibility/2006" xmlns:aink="http://schemas.microsoft.com/office/drawing/2016/ink" xmlns:am3d="http://schemas.microsoft.com/office/drawing/2017/model3d" xmlns:o="urn:schemas-microsoft-com:office:office" xmlns:r="http://schemas.openxmlformats.org/officeDocument/2006/relationships" xmlns:m="http://schemas.openxmlformats.org/officeDocument/2006/math" xmlns:v="urn:schemas-microsoft-com:vml" xmlns:wp14="http://schemas.microsoft.com/office/word/2010/wordprocessingDrawing" xmlns:wp="http://schemas.openxmlformats.org/drawingml/2006/wordprocessingDrawing" xmlns:w10="urn:schemas-microsoft-com:office:word" xmlns:w="http://schemas.openxmlformats.org/wordprocessingml/2006/main" xmlns:w14="http://schemas.microsoft.com/office/word/2010/wordml" xmlns:w15="http://schemas.microsoft.com/office/word/2012/wordml" xmlns:w16cex="http://schemas.microsoft.com/office/word/2018/wordml/cex" xmlns:w16cid="http://schemas.microsoft.com/office/word/2016/wordml/cid" xmlns:w16="http://schemas.microsoft.com/office/word/2018/wordml" xmlns:w16se="http://schemas.microsoft.com/office/word/2015/wordml/symex" xmlns:wpg="http://schemas.microsoft.com/office/word/2010/wordprocessingGroup" xmlns:wpi="http://schemas.microsoft.com/office/word/2010/wordprocessingInk" xmlns:wne="http://schemas.microsoft.com/office/word/2006/wordml" xmlns:wps="http://schemas.microsoft.com/office/word/2010/wordprocessingShape" mc:Ignorable="w14 w15 w16se w16cid w16 w16cex wp14">
   <w:p>
     <w:pPr>
       <w:pStyle w:val="Header"/>
@@ -2827,7 +1844,7 @@
 </file>
 
 <file path=word/styles.xml><?xml version="1.0" encoding="utf-8"?>
-<w:styles xmlns:mc="http://schemas.openxmlformats.org/markup-compatibility/2006" xmlns:r="http://schemas.openxmlformats.org/officeDocument/2006/relationships" xmlns:w="http://schemas.openxmlformats.org/wordprocessingml/2006/main" xmlns:w14="http://schemas.microsoft.com/office/word/2010/wordml" xmlns:w15="http://schemas.microsoft.com/office/word/2012/wordml" xmlns:w16se="http://schemas.microsoft.com/office/word/2015/wordml/symex" mc:Ignorable="w14 w15 w16se">
+<w:styles xmlns:mc="http://schemas.openxmlformats.org/markup-compatibility/2006" xmlns:r="http://schemas.openxmlformats.org/officeDocument/2006/relationships" xmlns:w="http://schemas.openxmlformats.org/wordprocessingml/2006/main" xmlns:w14="http://schemas.microsoft.com/office/word/2010/wordml" xmlns:w15="http://schemas.microsoft.com/office/word/2012/wordml" xmlns:w16cex="http://schemas.microsoft.com/office/word/2018/wordml/cex" xmlns:w16cid="http://schemas.microsoft.com/office/word/2016/wordml/cid" xmlns:w16="http://schemas.microsoft.com/office/word/2018/wordml" xmlns:w16se="http://schemas.microsoft.com/office/word/2015/wordml/symex" mc:Ignorable="w14 w15 w16se w16cid w16 w16cex">
   <w:docDefaults>
     <w:rPrDefault>
       <w:rPr>
@@ -2843,7 +1860,7 @@
       </w:pPr>
     </w:pPrDefault>
   </w:docDefaults>
-  <w:latentStyles w:defLockedState="0" w:defUIPriority="99" w:defSemiHidden="0" w:defUnhideWhenUsed="0" w:defQFormat="0" w:count="371">
+  <w:latentStyles w:defLockedState="0" w:defUIPriority="99" w:defSemiHidden="0" w:defUnhideWhenUsed="0" w:defQFormat="0" w:count="376">
     <w:lsdException w:name="Normal" w:uiPriority="0" w:qFormat="1"/>
     <w:lsdException w:name="heading 1" w:uiPriority="9" w:qFormat="1"/>
     <w:lsdException w:name="heading 2" w:semiHidden="1" w:uiPriority="9" w:unhideWhenUsed="1" w:qFormat="1"/>
@@ -2949,7 +1966,6 @@
     <w:lsdException w:name="HTML Sample" w:semiHidden="1" w:unhideWhenUsed="1"/>
     <w:lsdException w:name="HTML Typewriter" w:semiHidden="1" w:unhideWhenUsed="1"/>
     <w:lsdException w:name="HTML Variable" w:semiHidden="1" w:unhideWhenUsed="1"/>
-    <w:lsdException w:name="Normal Table" w:semiHidden="1" w:unhideWhenUsed="1"/>
     <w:lsdException w:name="annotation subject" w:semiHidden="1" w:unhideWhenUsed="1"/>
     <w:lsdException w:name="No List" w:semiHidden="1" w:unhideWhenUsed="1"/>
     <w:lsdException w:name="Outline List 1" w:semiHidden="1" w:unhideWhenUsed="1"/>
@@ -2992,11 +2008,8 @@
     <w:lsdException w:name="Table Contemporary" w:semiHidden="1" w:unhideWhenUsed="1"/>
     <w:lsdException w:name="Table Elegant" w:semiHidden="1" w:unhideWhenUsed="1"/>
     <w:lsdException w:name="Table Professional" w:semiHidden="1" w:unhideWhenUsed="1"/>
-    <w:lsdException w:name="Table Subtle 1" w:semiHidden="1" w:unhideWhenUsed="1"/>
     <w:lsdException w:name="Table Subtle 2" w:semiHidden="1" w:unhideWhenUsed="1"/>
     <w:lsdException w:name="Table Web 1" w:semiHidden="1" w:unhideWhenUsed="1"/>
-    <w:lsdException w:name="Table Web 2" w:semiHidden="1" w:unhideWhenUsed="1"/>
-    <w:lsdException w:name="Table Web 3" w:semiHidden="1" w:unhideWhenUsed="1"/>
     <w:lsdException w:name="Balloon Text" w:semiHidden="1" w:unhideWhenUsed="1"/>
     <w:lsdException w:name="Table Grid" w:uiPriority="39"/>
     <w:lsdException w:name="Table Theme" w:semiHidden="1" w:unhideWhenUsed="1"/>
@@ -3215,6 +2228,11 @@
     <w:lsdException w:name="List Table 5 Dark Accent 6" w:uiPriority="50"/>
     <w:lsdException w:name="List Table 6 Colorful Accent 6" w:uiPriority="51"/>
     <w:lsdException w:name="List Table 7 Colorful Accent 6" w:uiPriority="52"/>
+    <w:lsdException w:name="Mention" w:semiHidden="1" w:unhideWhenUsed="1"/>
+    <w:lsdException w:name="Smart Hyperlink" w:semiHidden="1" w:unhideWhenUsed="1"/>
+    <w:lsdException w:name="Hashtag" w:semiHidden="1" w:unhideWhenUsed="1"/>
+    <w:lsdException w:name="Unresolved Mention" w:semiHidden="1" w:unhideWhenUsed="1"/>
+    <w:lsdException w:name="Smart Link" w:semiHidden="1" w:unhideWhenUsed="1"/>
   </w:latentStyles>
   <w:style w:type="paragraph" w:default="1" w:styleId="Normal">
     <w:name w:val="Normal"/>

</xml_diff>